<commit_message>
Implementation of the model clases
 Cómo se pronuncia
the update of the class diagram, the implementation of the classes and their respective comments were made
</commit_message>
<xml_diff>
--- a/design/Documentation.docx
+++ b/design/Documentation.docx
@@ -5,6 +5,483 @@
     <w:p>
       <w:pPr>
         <w:pStyle w:val="Prrafodelista"/>
+        <w:jc w:val="center"/>
+        <w:rPr>
+          <w:rFonts w:ascii="Arial" w:hAnsi="Arial" w:cs="Arial"/>
+          <w:b/>
+          <w:sz w:val="32"/>
+          <w:szCs w:val="20"/>
+        </w:rPr>
+      </w:pPr>
+      <w:r>
+        <w:rPr>
+          <w:rFonts w:ascii="Arial" w:hAnsi="Arial" w:cs="Arial"/>
+          <w:b/>
+          <w:sz w:val="32"/>
+          <w:szCs w:val="20"/>
+        </w:rPr>
+        <w:t>Requerimientos func</w:t>
+      </w:r>
+      <w:bookmarkStart w:id="0" w:name="_GoBack"/>
+      <w:bookmarkEnd w:id="0"/>
+      <w:r>
+        <w:rPr>
+          <w:rFonts w:ascii="Arial" w:hAnsi="Arial" w:cs="Arial"/>
+          <w:b/>
+          <w:sz w:val="32"/>
+          <w:szCs w:val="20"/>
+        </w:rPr>
+        <w:t>ionales.</w:t>
+      </w:r>
+    </w:p>
+    <w:p>
+      <w:pPr>
+        <w:pStyle w:val="Prrafodelista"/>
+        <w:rPr>
+          <w:rFonts w:ascii="Arial" w:hAnsi="Arial" w:cs="Arial"/>
+          <w:b/>
+          <w:sz w:val="32"/>
+          <w:szCs w:val="20"/>
+        </w:rPr>
+      </w:pPr>
+    </w:p>
+    <w:tbl>
+      <w:tblPr>
+        <w:tblW w:w="9840" w:type="dxa"/>
+        <w:jc w:val="center"/>
+        <w:tblBorders>
+          <w:top w:val="single" w:sz="4" w:space="0" w:color="000000"/>
+          <w:left w:val="single" w:sz="4" w:space="0" w:color="000000"/>
+          <w:bottom w:val="single" w:sz="4" w:space="0" w:color="000000"/>
+          <w:right w:val="single" w:sz="4" w:space="0" w:color="000000"/>
+          <w:insideH w:val="single" w:sz="4" w:space="0" w:color="000000"/>
+          <w:insideV w:val="single" w:sz="4" w:space="0" w:color="000000"/>
+        </w:tblBorders>
+        <w:tblLayout w:type="fixed"/>
+        <w:tblLook w:val="04A0" w:firstRow="1" w:lastRow="0" w:firstColumn="1" w:lastColumn="0" w:noHBand="0" w:noVBand="1"/>
+      </w:tblPr>
+      <w:tblGrid>
+        <w:gridCol w:w="1761"/>
+        <w:gridCol w:w="8079"/>
+      </w:tblGrid>
+      <w:tr>
+        <w:trPr>
+          <w:jc w:val="center"/>
+        </w:trPr>
+        <w:tc>
+          <w:tcPr>
+            <w:tcW w:w="1762" w:type="dxa"/>
+            <w:tcBorders>
+              <w:top w:val="single" w:sz="4" w:space="0" w:color="000000"/>
+              <w:left w:val="single" w:sz="4" w:space="0" w:color="000000"/>
+              <w:bottom w:val="single" w:sz="4" w:space="0" w:color="000000"/>
+              <w:right w:val="single" w:sz="4" w:space="0" w:color="000000"/>
+            </w:tcBorders>
+            <w:shd w:val="clear" w:color="auto" w:fill="F3F3F3"/>
+            <w:vAlign w:val="center"/>
+            <w:hideMark/>
+          </w:tcPr>
+          <w:p>
+            <w:pPr>
+              <w:spacing w:after="100"/>
+              <w:rPr>
+                <w:rFonts w:ascii="Arial" w:hAnsi="Arial" w:cs="Arial"/>
+                <w:b/>
+                <w:color w:val="000000"/>
+                <w:sz w:val="20"/>
+                <w:szCs w:val="20"/>
+              </w:rPr>
+            </w:pPr>
+            <w:r>
+              <w:rPr>
+                <w:rFonts w:ascii="Arial" w:hAnsi="Arial" w:cs="Arial"/>
+                <w:b/>
+                <w:color w:val="000000"/>
+                <w:sz w:val="20"/>
+                <w:szCs w:val="20"/>
+              </w:rPr>
+              <w:t>Nombre</w:t>
+            </w:r>
+          </w:p>
+        </w:tc>
+        <w:tc>
+          <w:tcPr>
+            <w:tcW w:w="8085" w:type="dxa"/>
+            <w:tcBorders>
+              <w:top w:val="single" w:sz="4" w:space="0" w:color="000000"/>
+              <w:left w:val="single" w:sz="4" w:space="0" w:color="000000"/>
+              <w:bottom w:val="single" w:sz="4" w:space="0" w:color="000000"/>
+              <w:right w:val="single" w:sz="4" w:space="0" w:color="000000"/>
+            </w:tcBorders>
+            <w:hideMark/>
+          </w:tcPr>
+          <w:p>
+            <w:pPr>
+              <w:spacing w:after="100"/>
+              <w:rPr>
+                <w:rFonts w:ascii="Arial" w:hAnsi="Arial" w:cs="Arial"/>
+                <w:b/>
+                <w:color w:val="000000"/>
+                <w:sz w:val="20"/>
+                <w:szCs w:val="20"/>
+              </w:rPr>
+            </w:pPr>
+            <w:r>
+              <w:rPr>
+                <w:rFonts w:ascii="Arial" w:hAnsi="Arial" w:cs="Arial"/>
+                <w:b/>
+                <w:color w:val="000000"/>
+                <w:sz w:val="20"/>
+                <w:szCs w:val="20"/>
+              </w:rPr>
+              <w:t xml:space="preserve">R.# 1. </w:t>
+            </w:r>
+            <w:r>
+              <w:rPr>
+                <w:rFonts w:ascii="Arial" w:hAnsi="Arial" w:cs="Arial"/>
+                <w:b/>
+                <w:color w:val="000000"/>
+                <w:sz w:val="20"/>
+                <w:szCs w:val="20"/>
+              </w:rPr>
+              <w:t>Registrar una orden</w:t>
+            </w:r>
+          </w:p>
+        </w:tc>
+      </w:tr>
+      <w:tr>
+        <w:trPr>
+          <w:jc w:val="center"/>
+        </w:trPr>
+        <w:tc>
+          <w:tcPr>
+            <w:tcW w:w="1762" w:type="dxa"/>
+            <w:tcBorders>
+              <w:top w:val="single" w:sz="4" w:space="0" w:color="000000"/>
+              <w:left w:val="single" w:sz="4" w:space="0" w:color="000000"/>
+              <w:bottom w:val="single" w:sz="4" w:space="0" w:color="000000"/>
+              <w:right w:val="single" w:sz="4" w:space="0" w:color="000000"/>
+            </w:tcBorders>
+            <w:shd w:val="clear" w:color="auto" w:fill="F3F3F3"/>
+            <w:vAlign w:val="center"/>
+            <w:hideMark/>
+          </w:tcPr>
+          <w:p>
+            <w:pPr>
+              <w:spacing w:after="100"/>
+              <w:rPr>
+                <w:rFonts w:ascii="Arial" w:hAnsi="Arial" w:cs="Arial"/>
+                <w:b/>
+                <w:color w:val="000000"/>
+                <w:sz w:val="20"/>
+                <w:szCs w:val="20"/>
+              </w:rPr>
+            </w:pPr>
+            <w:r>
+              <w:rPr>
+                <w:rFonts w:ascii="Arial" w:hAnsi="Arial" w:cs="Arial"/>
+                <w:b/>
+                <w:color w:val="000000"/>
+                <w:sz w:val="20"/>
+                <w:szCs w:val="20"/>
+              </w:rPr>
+              <w:t>Resumen</w:t>
+            </w:r>
+          </w:p>
+        </w:tc>
+        <w:tc>
+          <w:tcPr>
+            <w:tcW w:w="8085" w:type="dxa"/>
+            <w:tcBorders>
+              <w:top w:val="single" w:sz="4" w:space="0" w:color="000000"/>
+              <w:left w:val="single" w:sz="4" w:space="0" w:color="000000"/>
+              <w:bottom w:val="single" w:sz="4" w:space="0" w:color="000000"/>
+              <w:right w:val="single" w:sz="4" w:space="0" w:color="000000"/>
+            </w:tcBorders>
+            <w:hideMark/>
+          </w:tcPr>
+          <w:p>
+            <w:pPr>
+              <w:spacing w:after="100"/>
+              <w:rPr>
+                <w:rFonts w:ascii="Arial" w:hAnsi="Arial" w:cs="Arial"/>
+                <w:color w:val="000000"/>
+                <w:sz w:val="20"/>
+                <w:szCs w:val="20"/>
+              </w:rPr>
+            </w:pPr>
+            <w:r>
+              <w:rPr>
+                <w:rFonts w:ascii="Arial" w:hAnsi="Arial" w:cs="Arial"/>
+                <w:color w:val="000000"/>
+                <w:sz w:val="20"/>
+                <w:szCs w:val="20"/>
+              </w:rPr>
+              <w:t>Permite realizar el regist</w:t>
+            </w:r>
+            <w:r>
+              <w:rPr>
+                <w:rFonts w:ascii="Arial" w:hAnsi="Arial" w:cs="Arial"/>
+                <w:color w:val="000000"/>
+                <w:sz w:val="20"/>
+                <w:szCs w:val="20"/>
+              </w:rPr>
+              <w:t>r</w:t>
+            </w:r>
+            <w:r>
+              <w:rPr>
+                <w:rFonts w:ascii="Arial" w:hAnsi="Arial" w:cs="Arial"/>
+                <w:color w:val="000000"/>
+                <w:sz w:val="20"/>
+                <w:szCs w:val="20"/>
+              </w:rPr>
+              <w:t>o de</w:t>
+            </w:r>
+            <w:r>
+              <w:rPr>
+                <w:rFonts w:ascii="Arial" w:hAnsi="Arial" w:cs="Arial"/>
+                <w:color w:val="000000"/>
+                <w:sz w:val="20"/>
+                <w:szCs w:val="20"/>
+              </w:rPr>
+              <w:t xml:space="preserve"> una nueva orden</w:t>
+            </w:r>
+          </w:p>
+        </w:tc>
+      </w:tr>
+      <w:tr>
+        <w:trPr>
+          <w:trHeight w:val="300"/>
+          <w:jc w:val="center"/>
+        </w:trPr>
+        <w:tc>
+          <w:tcPr>
+            <w:tcW w:w="9847" w:type="dxa"/>
+            <w:gridSpan w:val="2"/>
+            <w:tcBorders>
+              <w:top w:val="single" w:sz="4" w:space="0" w:color="000000"/>
+              <w:left w:val="single" w:sz="4" w:space="0" w:color="000000"/>
+              <w:bottom w:val="single" w:sz="4" w:space="0" w:color="000000"/>
+              <w:right w:val="single" w:sz="4" w:space="0" w:color="000000"/>
+            </w:tcBorders>
+            <w:shd w:val="clear" w:color="auto" w:fill="737373"/>
+            <w:vAlign w:val="center"/>
+            <w:hideMark/>
+          </w:tcPr>
+          <w:p>
+            <w:pPr>
+              <w:spacing w:after="100"/>
+              <w:rPr>
+                <w:rFonts w:ascii="Arial" w:hAnsi="Arial" w:cs="Arial"/>
+                <w:b/>
+                <w:color w:val="FFFFFF"/>
+                <w:sz w:val="20"/>
+                <w:szCs w:val="20"/>
+              </w:rPr>
+            </w:pPr>
+            <w:r>
+              <w:rPr>
+                <w:rFonts w:ascii="Arial" w:hAnsi="Arial" w:cs="Arial"/>
+                <w:b/>
+                <w:color w:val="FFFFFF"/>
+                <w:sz w:val="20"/>
+                <w:szCs w:val="20"/>
+              </w:rPr>
+              <w:t>Entradas</w:t>
+            </w:r>
+          </w:p>
+        </w:tc>
+      </w:tr>
+      <w:tr>
+        <w:trPr>
+          <w:jc w:val="center"/>
+        </w:trPr>
+        <w:tc>
+          <w:tcPr>
+            <w:tcW w:w="9847" w:type="dxa"/>
+            <w:gridSpan w:val="2"/>
+            <w:tcBorders>
+              <w:top w:val="single" w:sz="4" w:space="0" w:color="000000"/>
+              <w:left w:val="single" w:sz="4" w:space="0" w:color="000000"/>
+              <w:bottom w:val="single" w:sz="4" w:space="0" w:color="000000"/>
+              <w:right w:val="single" w:sz="4" w:space="0" w:color="000000"/>
+            </w:tcBorders>
+          </w:tcPr>
+          <w:p>
+            <w:pPr>
+              <w:spacing w:after="100"/>
+              <w:rPr>
+                <w:rFonts w:ascii="Arial" w:hAnsi="Arial" w:cs="Arial"/>
+                <w:color w:val="000000"/>
+                <w:sz w:val="20"/>
+                <w:szCs w:val="20"/>
+              </w:rPr>
+            </w:pPr>
+            <w:r>
+              <w:rPr>
+                <w:rFonts w:ascii="Arial" w:hAnsi="Arial" w:cs="Arial"/>
+                <w:color w:val="000000"/>
+                <w:sz w:val="20"/>
+                <w:szCs w:val="20"/>
+              </w:rPr>
+              <w:t>Fecha</w:t>
+            </w:r>
+            <w:r>
+              <w:rPr>
+                <w:rFonts w:ascii="Arial" w:hAnsi="Arial" w:cs="Arial"/>
+                <w:color w:val="000000"/>
+                <w:sz w:val="20"/>
+                <w:szCs w:val="20"/>
+              </w:rPr>
+              <w:t xml:space="preserve"> de inicio de la orden</w:t>
+            </w:r>
+          </w:p>
+          <w:p>
+            <w:pPr>
+              <w:spacing w:after="100"/>
+              <w:rPr>
+                <w:rFonts w:ascii="Arial" w:hAnsi="Arial" w:cs="Arial"/>
+                <w:color w:val="000000"/>
+                <w:sz w:val="20"/>
+                <w:szCs w:val="20"/>
+              </w:rPr>
+            </w:pPr>
+            <w:r>
+              <w:rPr>
+                <w:rFonts w:ascii="Arial" w:hAnsi="Arial" w:cs="Arial"/>
+                <w:color w:val="000000"/>
+                <w:sz w:val="20"/>
+                <w:szCs w:val="20"/>
+              </w:rPr>
+              <w:t>Valor de materias primas</w:t>
+            </w:r>
+          </w:p>
+          <w:p>
+            <w:pPr>
+              <w:spacing w:after="100"/>
+              <w:rPr>
+                <w:rFonts w:ascii="Arial" w:hAnsi="Arial" w:cs="Arial"/>
+                <w:color w:val="000000"/>
+                <w:sz w:val="20"/>
+                <w:szCs w:val="20"/>
+              </w:rPr>
+            </w:pPr>
+            <w:r>
+              <w:rPr>
+                <w:rFonts w:ascii="Arial" w:hAnsi="Arial" w:cs="Arial"/>
+                <w:color w:val="000000"/>
+                <w:sz w:val="20"/>
+                <w:szCs w:val="20"/>
+              </w:rPr>
+              <w:t>Valor de mano de obra directa</w:t>
+            </w:r>
+          </w:p>
+          <w:p>
+            <w:pPr>
+              <w:spacing w:after="100"/>
+              <w:rPr>
+                <w:rFonts w:ascii="Arial" w:hAnsi="Arial" w:cs="Arial"/>
+                <w:color w:val="000000"/>
+                <w:sz w:val="20"/>
+                <w:szCs w:val="20"/>
+              </w:rPr>
+            </w:pPr>
+            <w:r>
+              <w:rPr>
+                <w:rFonts w:ascii="Arial" w:hAnsi="Arial" w:cs="Arial"/>
+                <w:color w:val="000000"/>
+                <w:sz w:val="20"/>
+                <w:szCs w:val="20"/>
+              </w:rPr>
+              <w:t>Valor de costos indirectos de fabricación</w:t>
+            </w:r>
+          </w:p>
+        </w:tc>
+      </w:tr>
+      <w:tr>
+        <w:trPr>
+          <w:trHeight w:val="300"/>
+          <w:jc w:val="center"/>
+        </w:trPr>
+        <w:tc>
+          <w:tcPr>
+            <w:tcW w:w="9847" w:type="dxa"/>
+            <w:gridSpan w:val="2"/>
+            <w:tcBorders>
+              <w:top w:val="single" w:sz="4" w:space="0" w:color="000000"/>
+              <w:left w:val="single" w:sz="4" w:space="0" w:color="000000"/>
+              <w:bottom w:val="single" w:sz="4" w:space="0" w:color="000000"/>
+              <w:right w:val="single" w:sz="4" w:space="0" w:color="000000"/>
+            </w:tcBorders>
+            <w:shd w:val="clear" w:color="auto" w:fill="737373"/>
+            <w:vAlign w:val="center"/>
+            <w:hideMark/>
+          </w:tcPr>
+          <w:p>
+            <w:pPr>
+              <w:spacing w:after="100"/>
+              <w:rPr>
+                <w:rFonts w:ascii="Arial" w:hAnsi="Arial" w:cs="Arial"/>
+                <w:b/>
+                <w:color w:val="FFFFFF"/>
+                <w:sz w:val="20"/>
+                <w:szCs w:val="20"/>
+              </w:rPr>
+            </w:pPr>
+            <w:r>
+              <w:rPr>
+                <w:rFonts w:ascii="Arial" w:hAnsi="Arial" w:cs="Arial"/>
+                <w:b/>
+                <w:color w:val="FFFFFF"/>
+                <w:sz w:val="20"/>
+                <w:szCs w:val="20"/>
+              </w:rPr>
+              <w:t>Resultados</w:t>
+            </w:r>
+          </w:p>
+        </w:tc>
+      </w:tr>
+      <w:tr>
+        <w:trPr>
+          <w:jc w:val="center"/>
+        </w:trPr>
+        <w:tc>
+          <w:tcPr>
+            <w:tcW w:w="9847" w:type="dxa"/>
+            <w:gridSpan w:val="2"/>
+            <w:tcBorders>
+              <w:top w:val="single" w:sz="4" w:space="0" w:color="000000"/>
+              <w:left w:val="single" w:sz="4" w:space="0" w:color="000000"/>
+              <w:bottom w:val="single" w:sz="4" w:space="0" w:color="000000"/>
+              <w:right w:val="single" w:sz="4" w:space="0" w:color="000000"/>
+            </w:tcBorders>
+            <w:hideMark/>
+          </w:tcPr>
+          <w:p>
+            <w:pPr>
+              <w:spacing w:after="100"/>
+              <w:rPr>
+                <w:rFonts w:ascii="Arial" w:hAnsi="Arial" w:cs="Arial"/>
+                <w:color w:val="000000"/>
+                <w:sz w:val="20"/>
+                <w:szCs w:val="20"/>
+              </w:rPr>
+            </w:pPr>
+            <w:r>
+              <w:rPr>
+                <w:rFonts w:ascii="Arial" w:hAnsi="Arial" w:cs="Arial"/>
+                <w:color w:val="000000"/>
+                <w:sz w:val="20"/>
+                <w:szCs w:val="20"/>
+              </w:rPr>
+              <w:t>La orden ha sido registrada</w:t>
+            </w:r>
+          </w:p>
+        </w:tc>
+      </w:tr>
+    </w:tbl>
+    <w:p>
+      <w:pPr>
         <w:rPr>
           <w:rFonts w:ascii="Arial" w:hAnsi="Arial" w:cs="Arial"/>
           <w:sz w:val="20"/>
@@ -101,17 +578,37 @@
                 <w:sz w:val="20"/>
                 <w:szCs w:val="20"/>
               </w:rPr>
-              <w:t xml:space="preserve">R.# 1. </w:t>
-            </w:r>
-            <w:r>
-              <w:rPr>
-                <w:rFonts w:ascii="Arial" w:hAnsi="Arial" w:cs="Arial"/>
-                <w:b/>
-                <w:color w:val="000000"/>
-                <w:sz w:val="20"/>
-                <w:szCs w:val="20"/>
-              </w:rPr>
-              <w:t>Registrar una orden</w:t>
+              <w:t>R.# 2</w:t>
+            </w:r>
+            <w:r>
+              <w:rPr>
+                <w:rFonts w:ascii="Arial" w:hAnsi="Arial" w:cs="Arial"/>
+                <w:b/>
+                <w:color w:val="000000"/>
+                <w:sz w:val="20"/>
+                <w:szCs w:val="20"/>
+              </w:rPr>
+              <w:t xml:space="preserve">. </w:t>
+            </w:r>
+            <w:r>
+              <w:rPr>
+                <w:rFonts w:ascii="Arial" w:hAnsi="Arial" w:cs="Arial"/>
+                <w:b/>
+                <w:color w:val="000000"/>
+                <w:sz w:val="20"/>
+                <w:szCs w:val="20"/>
+              </w:rPr>
+              <w:t>Mostrar orden</w:t>
+            </w:r>
+            <w:r>
+              <w:rPr>
+                <w:rFonts w:ascii="Arial" w:hAnsi="Arial" w:cs="Arial"/>
+                <w:b/>
+                <w:color w:val="000000"/>
+                <w:sz w:val="20"/>
+                <w:szCs w:val="20"/>
+              </w:rPr>
+              <w:t>es</w:t>
             </w:r>
           </w:p>
         </w:tc>
@@ -184,34 +681,16 @@
                 <w:sz w:val="20"/>
                 <w:szCs w:val="20"/>
               </w:rPr>
-              <w:t>Permite realizar el regist</w:t>
-            </w:r>
-            <w:r>
-              <w:rPr>
-                <w:rFonts w:ascii="Arial" w:hAnsi="Arial" w:cs="Arial"/>
-                <w:color w:val="000000"/>
-                <w:sz w:val="20"/>
-                <w:szCs w:val="20"/>
-              </w:rPr>
-              <w:t>r</w:t>
-            </w:r>
-            <w:r>
-              <w:rPr>
-                <w:rFonts w:ascii="Arial" w:hAnsi="Arial" w:cs="Arial"/>
-                <w:color w:val="000000"/>
-                <w:sz w:val="20"/>
-                <w:szCs w:val="20"/>
-              </w:rPr>
-              <w:t>o de</w:t>
-            </w:r>
-            <w:r>
-              <w:rPr>
-                <w:rFonts w:ascii="Arial" w:hAnsi="Arial" w:cs="Arial"/>
-                <w:color w:val="000000"/>
-                <w:sz w:val="20"/>
-                <w:szCs w:val="20"/>
-              </w:rPr>
-              <w:t xml:space="preserve"> una nueva orden</w:t>
+              <w:t>Permite mostrar las ordenes facturadas y no facturadas del periodo indicado</w:t>
+            </w:r>
+            <w:r>
+              <w:rPr>
+                <w:rFonts w:ascii="Arial" w:hAnsi="Arial" w:cs="Arial"/>
+                <w:color w:val="000000"/>
+                <w:sz w:val="20"/>
+                <w:szCs w:val="20"/>
+              </w:rPr>
+              <w:t xml:space="preserve"> </w:t>
             </w:r>
           </w:p>
         </w:tc>
@@ -291,94 +770,7 @@
                 <w:sz w:val="20"/>
                 <w:szCs w:val="20"/>
               </w:rPr>
-              <w:t>Fecha</w:t>
-            </w:r>
-            <w:r>
-              <w:rPr>
-                <w:rFonts w:ascii="Arial" w:hAnsi="Arial" w:cs="Arial"/>
-                <w:color w:val="000000"/>
-                <w:sz w:val="20"/>
-                <w:szCs w:val="20"/>
-              </w:rPr>
-              <w:t xml:space="preserve"> de inicio de la orden</w:t>
-            </w:r>
-          </w:p>
-          <w:p>
-            <w:pPr>
-              <w:spacing w:after="100"/>
-              <w:rPr>
-                <w:rFonts w:ascii="Arial" w:hAnsi="Arial" w:cs="Arial"/>
-                <w:color w:val="000000"/>
-                <w:sz w:val="20"/>
-                <w:szCs w:val="20"/>
-              </w:rPr>
-            </w:pPr>
-            <w:r>
-              <w:rPr>
-                <w:rFonts w:ascii="Arial" w:hAnsi="Arial" w:cs="Arial"/>
-                <w:color w:val="000000"/>
-                <w:sz w:val="20"/>
-                <w:szCs w:val="20"/>
-              </w:rPr>
-              <w:t>Valor de materias primas</w:t>
-            </w:r>
-          </w:p>
-          <w:p>
-            <w:pPr>
-              <w:spacing w:after="100"/>
-              <w:rPr>
-                <w:rFonts w:ascii="Arial" w:hAnsi="Arial" w:cs="Arial"/>
-                <w:color w:val="000000"/>
-                <w:sz w:val="20"/>
-                <w:szCs w:val="20"/>
-              </w:rPr>
-            </w:pPr>
-            <w:r>
-              <w:rPr>
-                <w:rFonts w:ascii="Arial" w:hAnsi="Arial" w:cs="Arial"/>
-                <w:color w:val="000000"/>
-                <w:sz w:val="20"/>
-                <w:szCs w:val="20"/>
-              </w:rPr>
-              <w:t>Valor</w:t>
-            </w:r>
-            <w:r>
-              <w:rPr>
-                <w:rFonts w:ascii="Arial" w:hAnsi="Arial" w:cs="Arial"/>
-                <w:color w:val="000000"/>
-                <w:sz w:val="20"/>
-                <w:szCs w:val="20"/>
-              </w:rPr>
-              <w:t xml:space="preserve"> de mano de obra directa</w:t>
-            </w:r>
-          </w:p>
-          <w:p>
-            <w:pPr>
-              <w:spacing w:after="100"/>
-              <w:rPr>
-                <w:rFonts w:ascii="Arial" w:hAnsi="Arial" w:cs="Arial"/>
-                <w:color w:val="000000"/>
-                <w:sz w:val="20"/>
-                <w:szCs w:val="20"/>
-              </w:rPr>
-            </w:pPr>
-            <w:r>
-              <w:rPr>
-                <w:rFonts w:ascii="Arial" w:hAnsi="Arial" w:cs="Arial"/>
-                <w:color w:val="000000"/>
-                <w:sz w:val="20"/>
-                <w:szCs w:val="20"/>
-              </w:rPr>
-              <w:t>Valor</w:t>
-            </w:r>
-            <w:r>
-              <w:rPr>
-                <w:rFonts w:ascii="Arial" w:hAnsi="Arial" w:cs="Arial"/>
-                <w:color w:val="000000"/>
-                <w:sz w:val="20"/>
-                <w:szCs w:val="20"/>
-              </w:rPr>
-              <w:t xml:space="preserve"> de costos indirectos de fabricación</w:t>
+              <w:t>Periodo del cual desea ver las ordenes registradas</w:t>
             </w:r>
           </w:p>
         </w:tc>
@@ -459,7 +851,27 @@
                 <w:sz w:val="20"/>
                 <w:szCs w:val="20"/>
               </w:rPr>
-              <w:t>La orden ha sido registrada</w:t>
+              <w:t>Un archivo .</w:t>
+            </w:r>
+            <w:proofErr w:type="spellStart"/>
+            <w:r>
+              <w:rPr>
+                <w:rFonts w:ascii="Arial" w:hAnsi="Arial" w:cs="Arial"/>
+                <w:color w:val="000000"/>
+                <w:sz w:val="20"/>
+                <w:szCs w:val="20"/>
+              </w:rPr>
+              <w:t>cvs</w:t>
+            </w:r>
+            <w:proofErr w:type="spellEnd"/>
+            <w:r>
+              <w:rPr>
+                <w:rFonts w:ascii="Arial" w:hAnsi="Arial" w:cs="Arial"/>
+                <w:color w:val="000000"/>
+                <w:sz w:val="20"/>
+                <w:szCs w:val="20"/>
+              </w:rPr>
+              <w:t xml:space="preserve"> con la información de las ordenes facturadas y no facturadas del periodo indicado</w:t>
             </w:r>
           </w:p>
         </w:tc>
@@ -467,417 +879,6 @@
     </w:tbl>
     <w:p>
       <w:pPr>
-        <w:rPr>
-          <w:rFonts w:ascii="Arial" w:hAnsi="Arial" w:cs="Arial"/>
-          <w:sz w:val="20"/>
-          <w:szCs w:val="20"/>
-        </w:rPr>
-      </w:pPr>
-    </w:p>
-    <w:p>
-      <w:pPr>
-        <w:pStyle w:val="Prrafodelista"/>
-        <w:rPr>
-          <w:rFonts w:ascii="Arial" w:hAnsi="Arial" w:cs="Arial"/>
-          <w:sz w:val="20"/>
-          <w:szCs w:val="20"/>
-        </w:rPr>
-      </w:pPr>
-      <w:bookmarkStart w:id="0" w:name="_GoBack"/>
-      <w:bookmarkEnd w:id="0"/>
-    </w:p>
-    <w:tbl>
-      <w:tblPr>
-        <w:tblW w:w="9840" w:type="dxa"/>
-        <w:jc w:val="center"/>
-        <w:tblBorders>
-          <w:top w:val="single" w:sz="4" w:space="0" w:color="000000"/>
-          <w:left w:val="single" w:sz="4" w:space="0" w:color="000000"/>
-          <w:bottom w:val="single" w:sz="4" w:space="0" w:color="000000"/>
-          <w:right w:val="single" w:sz="4" w:space="0" w:color="000000"/>
-          <w:insideH w:val="single" w:sz="4" w:space="0" w:color="000000"/>
-          <w:insideV w:val="single" w:sz="4" w:space="0" w:color="000000"/>
-        </w:tblBorders>
-        <w:tblLayout w:type="fixed"/>
-        <w:tblLook w:val="04A0" w:firstRow="1" w:lastRow="0" w:firstColumn="1" w:lastColumn="0" w:noHBand="0" w:noVBand="1"/>
-      </w:tblPr>
-      <w:tblGrid>
-        <w:gridCol w:w="1761"/>
-        <w:gridCol w:w="8079"/>
-      </w:tblGrid>
-      <w:tr>
-        <w:trPr>
-          <w:jc w:val="center"/>
-        </w:trPr>
-        <w:tc>
-          <w:tcPr>
-            <w:tcW w:w="1762" w:type="dxa"/>
-            <w:tcBorders>
-              <w:top w:val="single" w:sz="4" w:space="0" w:color="000000"/>
-              <w:left w:val="single" w:sz="4" w:space="0" w:color="000000"/>
-              <w:bottom w:val="single" w:sz="4" w:space="0" w:color="000000"/>
-              <w:right w:val="single" w:sz="4" w:space="0" w:color="000000"/>
-            </w:tcBorders>
-            <w:shd w:val="clear" w:color="auto" w:fill="F3F3F3"/>
-            <w:vAlign w:val="center"/>
-            <w:hideMark/>
-          </w:tcPr>
-          <w:p>
-            <w:pPr>
-              <w:spacing w:after="100"/>
-              <w:rPr>
-                <w:rFonts w:ascii="Arial" w:hAnsi="Arial" w:cs="Arial"/>
-                <w:b/>
-                <w:color w:val="000000"/>
-                <w:sz w:val="20"/>
-                <w:szCs w:val="20"/>
-              </w:rPr>
-            </w:pPr>
-            <w:r>
-              <w:rPr>
-                <w:rFonts w:ascii="Arial" w:hAnsi="Arial" w:cs="Arial"/>
-                <w:b/>
-                <w:color w:val="000000"/>
-                <w:sz w:val="20"/>
-                <w:szCs w:val="20"/>
-              </w:rPr>
-              <w:t>Nombre</w:t>
-            </w:r>
-          </w:p>
-        </w:tc>
-        <w:tc>
-          <w:tcPr>
-            <w:tcW w:w="8085" w:type="dxa"/>
-            <w:tcBorders>
-              <w:top w:val="single" w:sz="4" w:space="0" w:color="000000"/>
-              <w:left w:val="single" w:sz="4" w:space="0" w:color="000000"/>
-              <w:bottom w:val="single" w:sz="4" w:space="0" w:color="000000"/>
-              <w:right w:val="single" w:sz="4" w:space="0" w:color="000000"/>
-            </w:tcBorders>
-            <w:hideMark/>
-          </w:tcPr>
-          <w:p>
-            <w:pPr>
-              <w:spacing w:after="100"/>
-              <w:rPr>
-                <w:rFonts w:ascii="Arial" w:hAnsi="Arial" w:cs="Arial"/>
-                <w:b/>
-                <w:color w:val="000000"/>
-                <w:sz w:val="20"/>
-                <w:szCs w:val="20"/>
-              </w:rPr>
-            </w:pPr>
-            <w:r>
-              <w:rPr>
-                <w:rFonts w:ascii="Arial" w:hAnsi="Arial" w:cs="Arial"/>
-                <w:b/>
-                <w:color w:val="000000"/>
-                <w:sz w:val="20"/>
-                <w:szCs w:val="20"/>
-              </w:rPr>
-              <w:t>R.# 2</w:t>
-            </w:r>
-            <w:r>
-              <w:rPr>
-                <w:rFonts w:ascii="Arial" w:hAnsi="Arial" w:cs="Arial"/>
-                <w:b/>
-                <w:color w:val="000000"/>
-                <w:sz w:val="20"/>
-                <w:szCs w:val="20"/>
-              </w:rPr>
-              <w:t xml:space="preserve">. </w:t>
-            </w:r>
-            <w:r>
-              <w:rPr>
-                <w:rFonts w:ascii="Arial" w:hAnsi="Arial" w:cs="Arial"/>
-                <w:b/>
-                <w:color w:val="000000"/>
-                <w:sz w:val="20"/>
-                <w:szCs w:val="20"/>
-              </w:rPr>
-              <w:t>Mostrar orden</w:t>
-            </w:r>
-            <w:r>
-              <w:rPr>
-                <w:rFonts w:ascii="Arial" w:hAnsi="Arial" w:cs="Arial"/>
-                <w:b/>
-                <w:color w:val="000000"/>
-                <w:sz w:val="20"/>
-                <w:szCs w:val="20"/>
-              </w:rPr>
-              <w:t>es</w:t>
-            </w:r>
-          </w:p>
-        </w:tc>
-      </w:tr>
-      <w:tr>
-        <w:trPr>
-          <w:jc w:val="center"/>
-        </w:trPr>
-        <w:tc>
-          <w:tcPr>
-            <w:tcW w:w="1762" w:type="dxa"/>
-            <w:tcBorders>
-              <w:top w:val="single" w:sz="4" w:space="0" w:color="000000"/>
-              <w:left w:val="single" w:sz="4" w:space="0" w:color="000000"/>
-              <w:bottom w:val="single" w:sz="4" w:space="0" w:color="000000"/>
-              <w:right w:val="single" w:sz="4" w:space="0" w:color="000000"/>
-            </w:tcBorders>
-            <w:shd w:val="clear" w:color="auto" w:fill="F3F3F3"/>
-            <w:vAlign w:val="center"/>
-            <w:hideMark/>
-          </w:tcPr>
-          <w:p>
-            <w:pPr>
-              <w:spacing w:after="100"/>
-              <w:rPr>
-                <w:rFonts w:ascii="Arial" w:hAnsi="Arial" w:cs="Arial"/>
-                <w:b/>
-                <w:color w:val="000000"/>
-                <w:sz w:val="20"/>
-                <w:szCs w:val="20"/>
-              </w:rPr>
-            </w:pPr>
-            <w:r>
-              <w:rPr>
-                <w:rFonts w:ascii="Arial" w:hAnsi="Arial" w:cs="Arial"/>
-                <w:b/>
-                <w:color w:val="000000"/>
-                <w:sz w:val="20"/>
-                <w:szCs w:val="20"/>
-              </w:rPr>
-              <w:t>Resumen</w:t>
-            </w:r>
-          </w:p>
-        </w:tc>
-        <w:tc>
-          <w:tcPr>
-            <w:tcW w:w="8085" w:type="dxa"/>
-            <w:tcBorders>
-              <w:top w:val="single" w:sz="4" w:space="0" w:color="000000"/>
-              <w:left w:val="single" w:sz="4" w:space="0" w:color="000000"/>
-              <w:bottom w:val="single" w:sz="4" w:space="0" w:color="000000"/>
-              <w:right w:val="single" w:sz="4" w:space="0" w:color="000000"/>
-            </w:tcBorders>
-            <w:hideMark/>
-          </w:tcPr>
-          <w:p>
-            <w:pPr>
-              <w:spacing w:after="100"/>
-              <w:rPr>
-                <w:rFonts w:ascii="Arial" w:hAnsi="Arial" w:cs="Arial"/>
-                <w:color w:val="000000"/>
-                <w:sz w:val="20"/>
-                <w:szCs w:val="20"/>
-              </w:rPr>
-            </w:pPr>
-            <w:r>
-              <w:rPr>
-                <w:rFonts w:ascii="Arial" w:hAnsi="Arial" w:cs="Arial"/>
-                <w:color w:val="000000"/>
-                <w:sz w:val="20"/>
-                <w:szCs w:val="20"/>
-              </w:rPr>
-              <w:t>Permite mostrar las ordenes facturadas y no facturadas del periodo indicado</w:t>
-            </w:r>
-            <w:r>
-              <w:rPr>
-                <w:rFonts w:ascii="Arial" w:hAnsi="Arial" w:cs="Arial"/>
-                <w:color w:val="000000"/>
-                <w:sz w:val="20"/>
-                <w:szCs w:val="20"/>
-              </w:rPr>
-              <w:t xml:space="preserve"> </w:t>
-            </w:r>
-          </w:p>
-        </w:tc>
-      </w:tr>
-      <w:tr>
-        <w:trPr>
-          <w:trHeight w:val="300"/>
-          <w:jc w:val="center"/>
-        </w:trPr>
-        <w:tc>
-          <w:tcPr>
-            <w:tcW w:w="9847" w:type="dxa"/>
-            <w:gridSpan w:val="2"/>
-            <w:tcBorders>
-              <w:top w:val="single" w:sz="4" w:space="0" w:color="000000"/>
-              <w:left w:val="single" w:sz="4" w:space="0" w:color="000000"/>
-              <w:bottom w:val="single" w:sz="4" w:space="0" w:color="000000"/>
-              <w:right w:val="single" w:sz="4" w:space="0" w:color="000000"/>
-            </w:tcBorders>
-            <w:shd w:val="clear" w:color="auto" w:fill="737373"/>
-            <w:vAlign w:val="center"/>
-            <w:hideMark/>
-          </w:tcPr>
-          <w:p>
-            <w:pPr>
-              <w:spacing w:after="100"/>
-              <w:rPr>
-                <w:rFonts w:ascii="Arial" w:hAnsi="Arial" w:cs="Arial"/>
-                <w:b/>
-                <w:color w:val="FFFFFF"/>
-                <w:sz w:val="20"/>
-                <w:szCs w:val="20"/>
-              </w:rPr>
-            </w:pPr>
-            <w:r>
-              <w:rPr>
-                <w:rFonts w:ascii="Arial" w:hAnsi="Arial" w:cs="Arial"/>
-                <w:b/>
-                <w:color w:val="FFFFFF"/>
-                <w:sz w:val="20"/>
-                <w:szCs w:val="20"/>
-              </w:rPr>
-              <w:t>Entradas</w:t>
-            </w:r>
-          </w:p>
-        </w:tc>
-      </w:tr>
-      <w:tr>
-        <w:trPr>
-          <w:jc w:val="center"/>
-        </w:trPr>
-        <w:tc>
-          <w:tcPr>
-            <w:tcW w:w="9847" w:type="dxa"/>
-            <w:gridSpan w:val="2"/>
-            <w:tcBorders>
-              <w:top w:val="single" w:sz="4" w:space="0" w:color="000000"/>
-              <w:left w:val="single" w:sz="4" w:space="0" w:color="000000"/>
-              <w:bottom w:val="single" w:sz="4" w:space="0" w:color="000000"/>
-              <w:right w:val="single" w:sz="4" w:space="0" w:color="000000"/>
-            </w:tcBorders>
-          </w:tcPr>
-          <w:p>
-            <w:pPr>
-              <w:spacing w:after="100"/>
-              <w:rPr>
-                <w:rFonts w:ascii="Arial" w:hAnsi="Arial" w:cs="Arial"/>
-                <w:color w:val="000000"/>
-                <w:sz w:val="20"/>
-                <w:szCs w:val="20"/>
-              </w:rPr>
-            </w:pPr>
-            <w:r>
-              <w:rPr>
-                <w:rFonts w:ascii="Arial" w:hAnsi="Arial" w:cs="Arial"/>
-                <w:color w:val="000000"/>
-                <w:sz w:val="20"/>
-                <w:szCs w:val="20"/>
-              </w:rPr>
-              <w:t>Periodo del cual desea ver las ordenes registradas</w:t>
-            </w:r>
-          </w:p>
-        </w:tc>
-      </w:tr>
-      <w:tr>
-        <w:trPr>
-          <w:trHeight w:val="300"/>
-          <w:jc w:val="center"/>
-        </w:trPr>
-        <w:tc>
-          <w:tcPr>
-            <w:tcW w:w="9847" w:type="dxa"/>
-            <w:gridSpan w:val="2"/>
-            <w:tcBorders>
-              <w:top w:val="single" w:sz="4" w:space="0" w:color="000000"/>
-              <w:left w:val="single" w:sz="4" w:space="0" w:color="000000"/>
-              <w:bottom w:val="single" w:sz="4" w:space="0" w:color="000000"/>
-              <w:right w:val="single" w:sz="4" w:space="0" w:color="000000"/>
-            </w:tcBorders>
-            <w:shd w:val="clear" w:color="auto" w:fill="737373"/>
-            <w:vAlign w:val="center"/>
-            <w:hideMark/>
-          </w:tcPr>
-          <w:p>
-            <w:pPr>
-              <w:spacing w:after="100"/>
-              <w:rPr>
-                <w:rFonts w:ascii="Arial" w:hAnsi="Arial" w:cs="Arial"/>
-                <w:b/>
-                <w:color w:val="FFFFFF"/>
-                <w:sz w:val="20"/>
-                <w:szCs w:val="20"/>
-              </w:rPr>
-            </w:pPr>
-            <w:r>
-              <w:rPr>
-                <w:rFonts w:ascii="Arial" w:hAnsi="Arial" w:cs="Arial"/>
-                <w:b/>
-                <w:color w:val="FFFFFF"/>
-                <w:sz w:val="20"/>
-                <w:szCs w:val="20"/>
-              </w:rPr>
-              <w:t>Resultados</w:t>
-            </w:r>
-          </w:p>
-        </w:tc>
-      </w:tr>
-      <w:tr>
-        <w:trPr>
-          <w:jc w:val="center"/>
-        </w:trPr>
-        <w:tc>
-          <w:tcPr>
-            <w:tcW w:w="9847" w:type="dxa"/>
-            <w:gridSpan w:val="2"/>
-            <w:tcBorders>
-              <w:top w:val="single" w:sz="4" w:space="0" w:color="000000"/>
-              <w:left w:val="single" w:sz="4" w:space="0" w:color="000000"/>
-              <w:bottom w:val="single" w:sz="4" w:space="0" w:color="000000"/>
-              <w:right w:val="single" w:sz="4" w:space="0" w:color="000000"/>
-            </w:tcBorders>
-            <w:hideMark/>
-          </w:tcPr>
-          <w:p>
-            <w:pPr>
-              <w:spacing w:after="100"/>
-              <w:rPr>
-                <w:rFonts w:ascii="Arial" w:hAnsi="Arial" w:cs="Arial"/>
-                <w:color w:val="000000"/>
-                <w:sz w:val="20"/>
-                <w:szCs w:val="20"/>
-              </w:rPr>
-            </w:pPr>
-            <w:r>
-              <w:rPr>
-                <w:rFonts w:ascii="Arial" w:hAnsi="Arial" w:cs="Arial"/>
-                <w:color w:val="000000"/>
-                <w:sz w:val="20"/>
-                <w:szCs w:val="20"/>
-              </w:rPr>
-              <w:t>Un archivo .</w:t>
-            </w:r>
-            <w:proofErr w:type="spellStart"/>
-            <w:r>
-              <w:rPr>
-                <w:rFonts w:ascii="Arial" w:hAnsi="Arial" w:cs="Arial"/>
-                <w:color w:val="000000"/>
-                <w:sz w:val="20"/>
-                <w:szCs w:val="20"/>
-              </w:rPr>
-              <w:t>cvs</w:t>
-            </w:r>
-            <w:proofErr w:type="spellEnd"/>
-            <w:r>
-              <w:rPr>
-                <w:rFonts w:ascii="Arial" w:hAnsi="Arial" w:cs="Arial"/>
-                <w:color w:val="000000"/>
-                <w:sz w:val="20"/>
-                <w:szCs w:val="20"/>
-              </w:rPr>
-              <w:t xml:space="preserve"> con la información de las ordenes facturadas y no facturadas del periodo indicado</w:t>
-            </w:r>
-          </w:p>
-        </w:tc>
-      </w:tr>
-    </w:tbl>
-    <w:p/>
-    <w:p>
-      <w:pPr>
-        <w:pStyle w:val="Prrafodelista"/>
         <w:rPr>
           <w:rFonts w:ascii="Arial" w:hAnsi="Arial" w:cs="Arial"/>
           <w:sz w:val="20"/>
@@ -1147,16 +1148,16 @@
                 <w:sz w:val="20"/>
                 <w:szCs w:val="20"/>
               </w:rPr>
-              <w:t>O</w:t>
-            </w:r>
-            <w:r>
-              <w:rPr>
-                <w:rFonts w:ascii="Arial" w:hAnsi="Arial" w:cs="Arial"/>
-                <w:color w:val="000000"/>
-                <w:sz w:val="20"/>
-                <w:szCs w:val="20"/>
-              </w:rPr>
-              <w:t>rden</w:t>
+              <w:t>Código de la or</w:t>
+            </w:r>
+            <w:r>
+              <w:rPr>
+                <w:rFonts w:ascii="Arial" w:hAnsi="Arial" w:cs="Arial"/>
+                <w:color w:val="000000"/>
+                <w:sz w:val="20"/>
+                <w:szCs w:val="20"/>
+              </w:rPr>
+              <w:t>den</w:t>
             </w:r>
             <w:r>
               <w:rPr>
@@ -1282,6 +1283,738 @@
         </w:rPr>
       </w:pPr>
     </w:p>
+    <w:tbl>
+      <w:tblPr>
+        <w:tblW w:w="9840" w:type="dxa"/>
+        <w:jc w:val="center"/>
+        <w:tblBorders>
+          <w:top w:val="single" w:sz="4" w:space="0" w:color="000000"/>
+          <w:left w:val="single" w:sz="4" w:space="0" w:color="000000"/>
+          <w:bottom w:val="single" w:sz="4" w:space="0" w:color="000000"/>
+          <w:right w:val="single" w:sz="4" w:space="0" w:color="000000"/>
+          <w:insideH w:val="single" w:sz="4" w:space="0" w:color="000000"/>
+          <w:insideV w:val="single" w:sz="4" w:space="0" w:color="000000"/>
+        </w:tblBorders>
+        <w:tblLayout w:type="fixed"/>
+        <w:tblLook w:val="04A0" w:firstRow="1" w:lastRow="0" w:firstColumn="1" w:lastColumn="0" w:noHBand="0" w:noVBand="1"/>
+      </w:tblPr>
+      <w:tblGrid>
+        <w:gridCol w:w="1761"/>
+        <w:gridCol w:w="8079"/>
+      </w:tblGrid>
+      <w:tr>
+        <w:trPr>
+          <w:jc w:val="center"/>
+        </w:trPr>
+        <w:tc>
+          <w:tcPr>
+            <w:tcW w:w="1762" w:type="dxa"/>
+            <w:tcBorders>
+              <w:top w:val="single" w:sz="4" w:space="0" w:color="000000"/>
+              <w:left w:val="single" w:sz="4" w:space="0" w:color="000000"/>
+              <w:bottom w:val="single" w:sz="4" w:space="0" w:color="000000"/>
+              <w:right w:val="single" w:sz="4" w:space="0" w:color="000000"/>
+            </w:tcBorders>
+            <w:shd w:val="clear" w:color="auto" w:fill="F3F3F3"/>
+            <w:vAlign w:val="center"/>
+            <w:hideMark/>
+          </w:tcPr>
+          <w:p>
+            <w:pPr>
+              <w:spacing w:after="100"/>
+              <w:rPr>
+                <w:rFonts w:ascii="Arial" w:hAnsi="Arial" w:cs="Arial"/>
+                <w:b/>
+                <w:color w:val="000000"/>
+                <w:sz w:val="20"/>
+                <w:szCs w:val="20"/>
+              </w:rPr>
+            </w:pPr>
+            <w:r>
+              <w:rPr>
+                <w:rFonts w:ascii="Arial" w:hAnsi="Arial" w:cs="Arial"/>
+                <w:b/>
+                <w:color w:val="000000"/>
+                <w:sz w:val="20"/>
+                <w:szCs w:val="20"/>
+              </w:rPr>
+              <w:t>Nombre</w:t>
+            </w:r>
+          </w:p>
+        </w:tc>
+        <w:tc>
+          <w:tcPr>
+            <w:tcW w:w="8085" w:type="dxa"/>
+            <w:tcBorders>
+              <w:top w:val="single" w:sz="4" w:space="0" w:color="000000"/>
+              <w:left w:val="single" w:sz="4" w:space="0" w:color="000000"/>
+              <w:bottom w:val="single" w:sz="4" w:space="0" w:color="000000"/>
+              <w:right w:val="single" w:sz="4" w:space="0" w:color="000000"/>
+            </w:tcBorders>
+            <w:hideMark/>
+          </w:tcPr>
+          <w:p>
+            <w:pPr>
+              <w:spacing w:after="100"/>
+              <w:rPr>
+                <w:rFonts w:ascii="Arial" w:hAnsi="Arial" w:cs="Arial"/>
+                <w:b/>
+                <w:color w:val="000000"/>
+                <w:sz w:val="20"/>
+                <w:szCs w:val="20"/>
+              </w:rPr>
+            </w:pPr>
+            <w:r>
+              <w:rPr>
+                <w:rFonts w:ascii="Arial" w:hAnsi="Arial" w:cs="Arial"/>
+                <w:b/>
+                <w:color w:val="000000"/>
+                <w:sz w:val="20"/>
+                <w:szCs w:val="20"/>
+              </w:rPr>
+              <w:t>R.# 4</w:t>
+            </w:r>
+            <w:r>
+              <w:rPr>
+                <w:rFonts w:ascii="Arial" w:hAnsi="Arial" w:cs="Arial"/>
+                <w:b/>
+                <w:color w:val="000000"/>
+                <w:sz w:val="20"/>
+                <w:szCs w:val="20"/>
+              </w:rPr>
+              <w:t xml:space="preserve">. </w:t>
+            </w:r>
+            <w:r>
+              <w:rPr>
+                <w:rFonts w:ascii="Arial" w:hAnsi="Arial" w:cs="Arial"/>
+                <w:b/>
+                <w:color w:val="000000"/>
+                <w:sz w:val="20"/>
+                <w:szCs w:val="20"/>
+              </w:rPr>
+              <w:t xml:space="preserve">Calcular el CIF aplicado para cada </w:t>
+            </w:r>
+            <w:r>
+              <w:rPr>
+                <w:rFonts w:ascii="Arial" w:hAnsi="Arial" w:cs="Arial"/>
+                <w:b/>
+                <w:color w:val="000000"/>
+                <w:sz w:val="20"/>
+                <w:szCs w:val="20"/>
+              </w:rPr>
+              <w:t xml:space="preserve">orden </w:t>
+            </w:r>
+          </w:p>
+        </w:tc>
+      </w:tr>
+      <w:tr>
+        <w:trPr>
+          <w:jc w:val="center"/>
+        </w:trPr>
+        <w:tc>
+          <w:tcPr>
+            <w:tcW w:w="1762" w:type="dxa"/>
+            <w:tcBorders>
+              <w:top w:val="single" w:sz="4" w:space="0" w:color="000000"/>
+              <w:left w:val="single" w:sz="4" w:space="0" w:color="000000"/>
+              <w:bottom w:val="single" w:sz="4" w:space="0" w:color="000000"/>
+              <w:right w:val="single" w:sz="4" w:space="0" w:color="000000"/>
+            </w:tcBorders>
+            <w:shd w:val="clear" w:color="auto" w:fill="F3F3F3"/>
+            <w:vAlign w:val="center"/>
+            <w:hideMark/>
+          </w:tcPr>
+          <w:p>
+            <w:pPr>
+              <w:spacing w:after="100"/>
+              <w:rPr>
+                <w:rFonts w:ascii="Arial" w:hAnsi="Arial" w:cs="Arial"/>
+                <w:b/>
+                <w:color w:val="000000"/>
+                <w:sz w:val="20"/>
+                <w:szCs w:val="20"/>
+              </w:rPr>
+            </w:pPr>
+            <w:r>
+              <w:rPr>
+                <w:rFonts w:ascii="Arial" w:hAnsi="Arial" w:cs="Arial"/>
+                <w:b/>
+                <w:color w:val="000000"/>
+                <w:sz w:val="20"/>
+                <w:szCs w:val="20"/>
+              </w:rPr>
+              <w:t>Resumen</w:t>
+            </w:r>
+          </w:p>
+        </w:tc>
+        <w:tc>
+          <w:tcPr>
+            <w:tcW w:w="8085" w:type="dxa"/>
+            <w:tcBorders>
+              <w:top w:val="single" w:sz="4" w:space="0" w:color="000000"/>
+              <w:left w:val="single" w:sz="4" w:space="0" w:color="000000"/>
+              <w:bottom w:val="single" w:sz="4" w:space="0" w:color="000000"/>
+              <w:right w:val="single" w:sz="4" w:space="0" w:color="000000"/>
+            </w:tcBorders>
+            <w:hideMark/>
+          </w:tcPr>
+          <w:p>
+            <w:pPr>
+              <w:spacing w:after="100"/>
+              <w:rPr>
+                <w:rFonts w:ascii="Arial" w:hAnsi="Arial" w:cs="Arial"/>
+                <w:color w:val="000000"/>
+                <w:sz w:val="20"/>
+                <w:szCs w:val="20"/>
+              </w:rPr>
+            </w:pPr>
+            <w:r>
+              <w:rPr>
+                <w:rFonts w:ascii="Arial" w:hAnsi="Arial" w:cs="Arial"/>
+                <w:color w:val="000000"/>
+                <w:sz w:val="20"/>
+                <w:szCs w:val="20"/>
+              </w:rPr>
+              <w:t>Per</w:t>
+            </w:r>
+            <w:r>
+              <w:rPr>
+                <w:rFonts w:ascii="Arial" w:hAnsi="Arial" w:cs="Arial"/>
+                <w:color w:val="000000"/>
+                <w:sz w:val="20"/>
+                <w:szCs w:val="20"/>
+              </w:rPr>
+              <w:t>mite calcular el CIF aplicado de cada orden facturada</w:t>
+            </w:r>
+          </w:p>
+        </w:tc>
+      </w:tr>
+      <w:tr>
+        <w:trPr>
+          <w:trHeight w:val="300"/>
+          <w:jc w:val="center"/>
+        </w:trPr>
+        <w:tc>
+          <w:tcPr>
+            <w:tcW w:w="9847" w:type="dxa"/>
+            <w:gridSpan w:val="2"/>
+            <w:tcBorders>
+              <w:top w:val="single" w:sz="4" w:space="0" w:color="000000"/>
+              <w:left w:val="single" w:sz="4" w:space="0" w:color="000000"/>
+              <w:bottom w:val="single" w:sz="4" w:space="0" w:color="000000"/>
+              <w:right w:val="single" w:sz="4" w:space="0" w:color="000000"/>
+            </w:tcBorders>
+            <w:shd w:val="clear" w:color="auto" w:fill="737373"/>
+            <w:vAlign w:val="center"/>
+            <w:hideMark/>
+          </w:tcPr>
+          <w:p>
+            <w:pPr>
+              <w:spacing w:after="100"/>
+              <w:rPr>
+                <w:rFonts w:ascii="Arial" w:hAnsi="Arial" w:cs="Arial"/>
+                <w:b/>
+                <w:color w:val="FFFFFF"/>
+                <w:sz w:val="20"/>
+                <w:szCs w:val="20"/>
+              </w:rPr>
+            </w:pPr>
+            <w:r>
+              <w:rPr>
+                <w:rFonts w:ascii="Arial" w:hAnsi="Arial" w:cs="Arial"/>
+                <w:b/>
+                <w:color w:val="FFFFFF"/>
+                <w:sz w:val="20"/>
+                <w:szCs w:val="20"/>
+              </w:rPr>
+              <w:t>Entradas</w:t>
+            </w:r>
+          </w:p>
+        </w:tc>
+      </w:tr>
+      <w:tr>
+        <w:trPr>
+          <w:jc w:val="center"/>
+        </w:trPr>
+        <w:tc>
+          <w:tcPr>
+            <w:tcW w:w="9847" w:type="dxa"/>
+            <w:gridSpan w:val="2"/>
+            <w:tcBorders>
+              <w:top w:val="single" w:sz="4" w:space="0" w:color="000000"/>
+              <w:left w:val="single" w:sz="4" w:space="0" w:color="000000"/>
+              <w:bottom w:val="single" w:sz="4" w:space="0" w:color="000000"/>
+              <w:right w:val="single" w:sz="4" w:space="0" w:color="000000"/>
+            </w:tcBorders>
+          </w:tcPr>
+          <w:p>
+            <w:pPr>
+              <w:spacing w:after="100"/>
+              <w:rPr>
+                <w:rFonts w:ascii="Arial" w:hAnsi="Arial" w:cs="Arial"/>
+                <w:color w:val="000000"/>
+                <w:sz w:val="20"/>
+                <w:szCs w:val="20"/>
+              </w:rPr>
+            </w:pPr>
+          </w:p>
+        </w:tc>
+      </w:tr>
+      <w:tr>
+        <w:trPr>
+          <w:trHeight w:val="300"/>
+          <w:jc w:val="center"/>
+        </w:trPr>
+        <w:tc>
+          <w:tcPr>
+            <w:tcW w:w="9847" w:type="dxa"/>
+            <w:gridSpan w:val="2"/>
+            <w:tcBorders>
+              <w:top w:val="single" w:sz="4" w:space="0" w:color="000000"/>
+              <w:left w:val="single" w:sz="4" w:space="0" w:color="000000"/>
+              <w:bottom w:val="single" w:sz="4" w:space="0" w:color="000000"/>
+              <w:right w:val="single" w:sz="4" w:space="0" w:color="000000"/>
+            </w:tcBorders>
+            <w:shd w:val="clear" w:color="auto" w:fill="737373"/>
+            <w:vAlign w:val="center"/>
+            <w:hideMark/>
+          </w:tcPr>
+          <w:p>
+            <w:pPr>
+              <w:spacing w:after="100"/>
+              <w:rPr>
+                <w:rFonts w:ascii="Arial" w:hAnsi="Arial" w:cs="Arial"/>
+                <w:b/>
+                <w:color w:val="FFFFFF"/>
+                <w:sz w:val="20"/>
+                <w:szCs w:val="20"/>
+              </w:rPr>
+            </w:pPr>
+            <w:r>
+              <w:rPr>
+                <w:rFonts w:ascii="Arial" w:hAnsi="Arial" w:cs="Arial"/>
+                <w:b/>
+                <w:color w:val="FFFFFF"/>
+                <w:sz w:val="20"/>
+                <w:szCs w:val="20"/>
+              </w:rPr>
+              <w:t>Resultados</w:t>
+            </w:r>
+          </w:p>
+        </w:tc>
+      </w:tr>
+      <w:tr>
+        <w:trPr>
+          <w:jc w:val="center"/>
+        </w:trPr>
+        <w:tc>
+          <w:tcPr>
+            <w:tcW w:w="9847" w:type="dxa"/>
+            <w:gridSpan w:val="2"/>
+            <w:tcBorders>
+              <w:top w:val="single" w:sz="4" w:space="0" w:color="000000"/>
+              <w:left w:val="single" w:sz="4" w:space="0" w:color="000000"/>
+              <w:bottom w:val="single" w:sz="4" w:space="0" w:color="000000"/>
+              <w:right w:val="single" w:sz="4" w:space="0" w:color="000000"/>
+            </w:tcBorders>
+            <w:hideMark/>
+          </w:tcPr>
+          <w:p>
+            <w:pPr>
+              <w:spacing w:after="100"/>
+              <w:rPr>
+                <w:rFonts w:ascii="Arial" w:hAnsi="Arial" w:cs="Arial"/>
+                <w:color w:val="000000"/>
+                <w:sz w:val="20"/>
+                <w:szCs w:val="20"/>
+                <w:lang w:val="es-ES"/>
+              </w:rPr>
+            </w:pPr>
+            <w:r>
+              <w:rPr>
+                <w:rFonts w:ascii="Arial" w:hAnsi="Arial" w:cs="Arial"/>
+                <w:color w:val="000000"/>
+                <w:sz w:val="20"/>
+                <w:szCs w:val="20"/>
+              </w:rPr>
+              <w:t>El valor del CIF aplicado para la orden</w:t>
+            </w:r>
+          </w:p>
+        </w:tc>
+      </w:tr>
+    </w:tbl>
+    <w:p/>
+    <w:tbl>
+      <w:tblPr>
+        <w:tblW w:w="9840" w:type="dxa"/>
+        <w:jc w:val="center"/>
+        <w:tblBorders>
+          <w:top w:val="single" w:sz="4" w:space="0" w:color="000000"/>
+          <w:left w:val="single" w:sz="4" w:space="0" w:color="000000"/>
+          <w:bottom w:val="single" w:sz="4" w:space="0" w:color="000000"/>
+          <w:right w:val="single" w:sz="4" w:space="0" w:color="000000"/>
+          <w:insideH w:val="single" w:sz="4" w:space="0" w:color="000000"/>
+          <w:insideV w:val="single" w:sz="4" w:space="0" w:color="000000"/>
+        </w:tblBorders>
+        <w:tblLayout w:type="fixed"/>
+        <w:tblLook w:val="04A0" w:firstRow="1" w:lastRow="0" w:firstColumn="1" w:lastColumn="0" w:noHBand="0" w:noVBand="1"/>
+      </w:tblPr>
+      <w:tblGrid>
+        <w:gridCol w:w="1761"/>
+        <w:gridCol w:w="8079"/>
+      </w:tblGrid>
+      <w:tr>
+        <w:trPr>
+          <w:jc w:val="center"/>
+        </w:trPr>
+        <w:tc>
+          <w:tcPr>
+            <w:tcW w:w="1762" w:type="dxa"/>
+            <w:tcBorders>
+              <w:top w:val="single" w:sz="4" w:space="0" w:color="000000"/>
+              <w:left w:val="single" w:sz="4" w:space="0" w:color="000000"/>
+              <w:bottom w:val="single" w:sz="4" w:space="0" w:color="000000"/>
+              <w:right w:val="single" w:sz="4" w:space="0" w:color="000000"/>
+            </w:tcBorders>
+            <w:shd w:val="clear" w:color="auto" w:fill="F3F3F3"/>
+            <w:vAlign w:val="center"/>
+            <w:hideMark/>
+          </w:tcPr>
+          <w:p>
+            <w:pPr>
+              <w:spacing w:after="100"/>
+              <w:rPr>
+                <w:rFonts w:ascii="Arial" w:hAnsi="Arial" w:cs="Arial"/>
+                <w:b/>
+                <w:color w:val="000000"/>
+                <w:sz w:val="20"/>
+                <w:szCs w:val="20"/>
+              </w:rPr>
+            </w:pPr>
+            <w:r>
+              <w:rPr>
+                <w:rFonts w:ascii="Arial" w:hAnsi="Arial" w:cs="Arial"/>
+                <w:b/>
+                <w:color w:val="000000"/>
+                <w:sz w:val="20"/>
+                <w:szCs w:val="20"/>
+              </w:rPr>
+              <w:lastRenderedPageBreak/>
+              <w:t>Nombre</w:t>
+            </w:r>
+          </w:p>
+        </w:tc>
+        <w:tc>
+          <w:tcPr>
+            <w:tcW w:w="8085" w:type="dxa"/>
+            <w:tcBorders>
+              <w:top w:val="single" w:sz="4" w:space="0" w:color="000000"/>
+              <w:left w:val="single" w:sz="4" w:space="0" w:color="000000"/>
+              <w:bottom w:val="single" w:sz="4" w:space="0" w:color="000000"/>
+              <w:right w:val="single" w:sz="4" w:space="0" w:color="000000"/>
+            </w:tcBorders>
+            <w:hideMark/>
+          </w:tcPr>
+          <w:p>
+            <w:pPr>
+              <w:spacing w:after="100"/>
+              <w:rPr>
+                <w:rFonts w:ascii="Arial" w:hAnsi="Arial" w:cs="Arial"/>
+                <w:b/>
+                <w:color w:val="000000"/>
+                <w:sz w:val="20"/>
+                <w:szCs w:val="20"/>
+              </w:rPr>
+            </w:pPr>
+            <w:r>
+              <w:rPr>
+                <w:rFonts w:ascii="Arial" w:hAnsi="Arial" w:cs="Arial"/>
+                <w:b/>
+                <w:color w:val="000000"/>
+                <w:sz w:val="20"/>
+                <w:szCs w:val="20"/>
+              </w:rPr>
+              <w:t>R.# 5</w:t>
+            </w:r>
+            <w:r>
+              <w:rPr>
+                <w:rFonts w:ascii="Arial" w:hAnsi="Arial" w:cs="Arial"/>
+                <w:b/>
+                <w:color w:val="000000"/>
+                <w:sz w:val="20"/>
+                <w:szCs w:val="20"/>
+              </w:rPr>
+              <w:t>.</w:t>
+            </w:r>
+            <w:r>
+              <w:rPr>
+                <w:rFonts w:ascii="Arial" w:hAnsi="Arial" w:cs="Arial"/>
+                <w:b/>
+                <w:color w:val="000000"/>
+                <w:sz w:val="20"/>
+                <w:szCs w:val="20"/>
+              </w:rPr>
+              <w:t xml:space="preserve"> Calcular los costos totales del periodo</w:t>
+            </w:r>
+            <w:r>
+              <w:rPr>
+                <w:rFonts w:ascii="Arial" w:hAnsi="Arial" w:cs="Arial"/>
+                <w:b/>
+                <w:color w:val="000000"/>
+                <w:sz w:val="20"/>
+                <w:szCs w:val="20"/>
+              </w:rPr>
+              <w:t xml:space="preserve"> </w:t>
+            </w:r>
+          </w:p>
+        </w:tc>
+      </w:tr>
+      <w:tr>
+        <w:trPr>
+          <w:jc w:val="center"/>
+        </w:trPr>
+        <w:tc>
+          <w:tcPr>
+            <w:tcW w:w="1762" w:type="dxa"/>
+            <w:tcBorders>
+              <w:top w:val="single" w:sz="4" w:space="0" w:color="000000"/>
+              <w:left w:val="single" w:sz="4" w:space="0" w:color="000000"/>
+              <w:bottom w:val="single" w:sz="4" w:space="0" w:color="000000"/>
+              <w:right w:val="single" w:sz="4" w:space="0" w:color="000000"/>
+            </w:tcBorders>
+            <w:shd w:val="clear" w:color="auto" w:fill="F3F3F3"/>
+            <w:vAlign w:val="center"/>
+            <w:hideMark/>
+          </w:tcPr>
+          <w:p>
+            <w:pPr>
+              <w:spacing w:after="100"/>
+              <w:rPr>
+                <w:rFonts w:ascii="Arial" w:hAnsi="Arial" w:cs="Arial"/>
+                <w:b/>
+                <w:color w:val="000000"/>
+                <w:sz w:val="20"/>
+                <w:szCs w:val="20"/>
+              </w:rPr>
+            </w:pPr>
+            <w:r>
+              <w:rPr>
+                <w:rFonts w:ascii="Arial" w:hAnsi="Arial" w:cs="Arial"/>
+                <w:b/>
+                <w:color w:val="000000"/>
+                <w:sz w:val="20"/>
+                <w:szCs w:val="20"/>
+              </w:rPr>
+              <w:t>Resumen</w:t>
+            </w:r>
+          </w:p>
+        </w:tc>
+        <w:tc>
+          <w:tcPr>
+            <w:tcW w:w="8085" w:type="dxa"/>
+            <w:tcBorders>
+              <w:top w:val="single" w:sz="4" w:space="0" w:color="000000"/>
+              <w:left w:val="single" w:sz="4" w:space="0" w:color="000000"/>
+              <w:bottom w:val="single" w:sz="4" w:space="0" w:color="000000"/>
+              <w:right w:val="single" w:sz="4" w:space="0" w:color="000000"/>
+            </w:tcBorders>
+            <w:hideMark/>
+          </w:tcPr>
+          <w:p>
+            <w:pPr>
+              <w:spacing w:after="100"/>
+              <w:rPr>
+                <w:rFonts w:ascii="Arial" w:hAnsi="Arial" w:cs="Arial"/>
+                <w:color w:val="000000"/>
+                <w:sz w:val="20"/>
+                <w:szCs w:val="20"/>
+              </w:rPr>
+            </w:pPr>
+            <w:r>
+              <w:rPr>
+                <w:rFonts w:ascii="Arial" w:hAnsi="Arial" w:cs="Arial"/>
+                <w:color w:val="000000"/>
+                <w:sz w:val="20"/>
+                <w:szCs w:val="20"/>
+              </w:rPr>
+              <w:t xml:space="preserve">Permite </w:t>
+            </w:r>
+            <w:r>
+              <w:rPr>
+                <w:rFonts w:ascii="Arial" w:hAnsi="Arial" w:cs="Arial"/>
+                <w:color w:val="000000"/>
+                <w:sz w:val="20"/>
+                <w:szCs w:val="20"/>
+              </w:rPr>
+              <w:t>calcular los costos totales del periodo</w:t>
+            </w:r>
+          </w:p>
+        </w:tc>
+      </w:tr>
+      <w:tr>
+        <w:trPr>
+          <w:trHeight w:val="300"/>
+          <w:jc w:val="center"/>
+        </w:trPr>
+        <w:tc>
+          <w:tcPr>
+            <w:tcW w:w="9847" w:type="dxa"/>
+            <w:gridSpan w:val="2"/>
+            <w:tcBorders>
+              <w:top w:val="single" w:sz="4" w:space="0" w:color="000000"/>
+              <w:left w:val="single" w:sz="4" w:space="0" w:color="000000"/>
+              <w:bottom w:val="single" w:sz="4" w:space="0" w:color="000000"/>
+              <w:right w:val="single" w:sz="4" w:space="0" w:color="000000"/>
+            </w:tcBorders>
+            <w:shd w:val="clear" w:color="auto" w:fill="737373"/>
+            <w:vAlign w:val="center"/>
+            <w:hideMark/>
+          </w:tcPr>
+          <w:p>
+            <w:pPr>
+              <w:spacing w:after="100"/>
+              <w:rPr>
+                <w:rFonts w:ascii="Arial" w:hAnsi="Arial" w:cs="Arial"/>
+                <w:b/>
+                <w:color w:val="FFFFFF"/>
+                <w:sz w:val="20"/>
+                <w:szCs w:val="20"/>
+              </w:rPr>
+            </w:pPr>
+            <w:r>
+              <w:rPr>
+                <w:rFonts w:ascii="Arial" w:hAnsi="Arial" w:cs="Arial"/>
+                <w:b/>
+                <w:color w:val="FFFFFF"/>
+                <w:sz w:val="20"/>
+                <w:szCs w:val="20"/>
+              </w:rPr>
+              <w:t>Entradas</w:t>
+            </w:r>
+          </w:p>
+        </w:tc>
+      </w:tr>
+      <w:tr>
+        <w:trPr>
+          <w:jc w:val="center"/>
+        </w:trPr>
+        <w:tc>
+          <w:tcPr>
+            <w:tcW w:w="9847" w:type="dxa"/>
+            <w:gridSpan w:val="2"/>
+            <w:tcBorders>
+              <w:top w:val="single" w:sz="4" w:space="0" w:color="000000"/>
+              <w:left w:val="single" w:sz="4" w:space="0" w:color="000000"/>
+              <w:bottom w:val="single" w:sz="4" w:space="0" w:color="000000"/>
+              <w:right w:val="single" w:sz="4" w:space="0" w:color="000000"/>
+            </w:tcBorders>
+          </w:tcPr>
+          <w:p>
+            <w:pPr>
+              <w:spacing w:after="100"/>
+              <w:rPr>
+                <w:rFonts w:ascii="Arial" w:hAnsi="Arial" w:cs="Arial"/>
+                <w:color w:val="000000"/>
+                <w:sz w:val="20"/>
+                <w:szCs w:val="20"/>
+              </w:rPr>
+            </w:pPr>
+            <w:r>
+              <w:rPr>
+                <w:rFonts w:ascii="Arial" w:hAnsi="Arial" w:cs="Arial"/>
+                <w:color w:val="000000"/>
+                <w:sz w:val="20"/>
+                <w:szCs w:val="20"/>
+              </w:rPr>
+              <w:t>Periodo</w:t>
+            </w:r>
+          </w:p>
+        </w:tc>
+      </w:tr>
+      <w:tr>
+        <w:trPr>
+          <w:trHeight w:val="300"/>
+          <w:jc w:val="center"/>
+        </w:trPr>
+        <w:tc>
+          <w:tcPr>
+            <w:tcW w:w="9847" w:type="dxa"/>
+            <w:gridSpan w:val="2"/>
+            <w:tcBorders>
+              <w:top w:val="single" w:sz="4" w:space="0" w:color="000000"/>
+              <w:left w:val="single" w:sz="4" w:space="0" w:color="000000"/>
+              <w:bottom w:val="single" w:sz="4" w:space="0" w:color="000000"/>
+              <w:right w:val="single" w:sz="4" w:space="0" w:color="000000"/>
+            </w:tcBorders>
+            <w:shd w:val="clear" w:color="auto" w:fill="737373"/>
+            <w:vAlign w:val="center"/>
+            <w:hideMark/>
+          </w:tcPr>
+          <w:p>
+            <w:pPr>
+              <w:spacing w:after="100"/>
+              <w:rPr>
+                <w:rFonts w:ascii="Arial" w:hAnsi="Arial" w:cs="Arial"/>
+                <w:b/>
+                <w:color w:val="FFFFFF"/>
+                <w:sz w:val="20"/>
+                <w:szCs w:val="20"/>
+              </w:rPr>
+            </w:pPr>
+            <w:r>
+              <w:rPr>
+                <w:rFonts w:ascii="Arial" w:hAnsi="Arial" w:cs="Arial"/>
+                <w:b/>
+                <w:color w:val="FFFFFF"/>
+                <w:sz w:val="20"/>
+                <w:szCs w:val="20"/>
+              </w:rPr>
+              <w:t>Resultados</w:t>
+            </w:r>
+          </w:p>
+        </w:tc>
+      </w:tr>
+      <w:tr>
+        <w:trPr>
+          <w:jc w:val="center"/>
+        </w:trPr>
+        <w:tc>
+          <w:tcPr>
+            <w:tcW w:w="9847" w:type="dxa"/>
+            <w:gridSpan w:val="2"/>
+            <w:tcBorders>
+              <w:top w:val="single" w:sz="4" w:space="0" w:color="000000"/>
+              <w:left w:val="single" w:sz="4" w:space="0" w:color="000000"/>
+              <w:bottom w:val="single" w:sz="4" w:space="0" w:color="000000"/>
+              <w:right w:val="single" w:sz="4" w:space="0" w:color="000000"/>
+            </w:tcBorders>
+            <w:hideMark/>
+          </w:tcPr>
+          <w:p>
+            <w:pPr>
+              <w:spacing w:after="100"/>
+              <w:rPr>
+                <w:rFonts w:ascii="Arial" w:hAnsi="Arial" w:cs="Arial"/>
+                <w:color w:val="000000"/>
+                <w:sz w:val="20"/>
+                <w:szCs w:val="20"/>
+                <w:u w:val="single"/>
+                <w:lang w:val="es-ES"/>
+              </w:rPr>
+            </w:pPr>
+            <w:r>
+              <w:rPr>
+                <w:rFonts w:ascii="Arial" w:hAnsi="Arial" w:cs="Arial"/>
+                <w:color w:val="000000"/>
+                <w:sz w:val="20"/>
+                <w:szCs w:val="20"/>
+              </w:rPr>
+              <w:t>El valor total de MD, MOD, CIF y CIF aplicado del periodo</w:t>
+            </w:r>
+          </w:p>
+        </w:tc>
+      </w:tr>
+    </w:tbl>
     <w:p/>
     <w:sectPr>
       <w:pgSz w:w="12240" w:h="15840"/>

</xml_diff>

<commit_message>
corrections of diagram class
</commit_message>
<xml_diff>
--- a/design/Documentation.docx
+++ b/design/Documentation.docx
@@ -1,6 +1,6 @@
 
 <file path=word/document.xml><?xml version="1.0" encoding="utf-8"?>
-<w:document xmlns:wpc="http://schemas.microsoft.com/office/word/2010/wordprocessingCanvas" xmlns:cx="http://schemas.microsoft.com/office/drawing/2014/chartex" xmlns:mc="http://schemas.openxmlformats.org/markup-compatibility/2006" xmlns:o="urn:schemas-microsoft-com:office:office" xmlns:r="http://schemas.openxmlformats.org/officeDocument/2006/relationships" xmlns:m="http://schemas.openxmlformats.org/officeDocument/2006/math" xmlns:v="urn:schemas-microsoft-com:vml" xmlns:wp14="http://schemas.microsoft.com/office/word/2010/wordprocessingDrawing" xmlns:wp="http://schemas.openxmlformats.org/drawingml/2006/wordprocessingDrawing" xmlns:w10="urn:schemas-microsoft-com:office:word" xmlns:w="http://schemas.openxmlformats.org/wordprocessingml/2006/main" xmlns:w14="http://schemas.microsoft.com/office/word/2010/wordml" xmlns:w15="http://schemas.microsoft.com/office/word/2012/wordml" xmlns:w16se="http://schemas.microsoft.com/office/word/2015/wordml/symex" xmlns:wpg="http://schemas.microsoft.com/office/word/2010/wordprocessingGroup" xmlns:wpi="http://schemas.microsoft.com/office/word/2010/wordprocessingInk" xmlns:wne="http://schemas.microsoft.com/office/word/2006/wordml" xmlns:wps="http://schemas.microsoft.com/office/word/2010/wordprocessingShape" mc:Ignorable="w14 w15 w16se wp14">
+<w:document xmlns:wpc="http://schemas.microsoft.com/office/word/2010/wordprocessingCanvas" xmlns:cx="http://schemas.microsoft.com/office/drawing/2014/chartex" xmlns:cx1="http://schemas.microsoft.com/office/drawing/2015/9/8/chartex" xmlns:cx2="http://schemas.microsoft.com/office/drawing/2015/10/21/chartex" xmlns:cx3="http://schemas.microsoft.com/office/drawing/2016/5/9/chartex" xmlns:cx4="http://schemas.microsoft.com/office/drawing/2016/5/10/chartex" xmlns:cx5="http://schemas.microsoft.com/office/drawing/2016/5/11/chartex" xmlns:cx6="http://schemas.microsoft.com/office/drawing/2016/5/12/chartex" xmlns:cx7="http://schemas.microsoft.com/office/drawing/2016/5/13/chartex" xmlns:cx8="http://schemas.microsoft.com/office/drawing/2016/5/14/chartex" xmlns:mc="http://schemas.openxmlformats.org/markup-compatibility/2006" xmlns:aink="http://schemas.microsoft.com/office/drawing/2016/ink" xmlns:am3d="http://schemas.microsoft.com/office/drawing/2017/model3d" xmlns:o="urn:schemas-microsoft-com:office:office" xmlns:r="http://schemas.openxmlformats.org/officeDocument/2006/relationships" xmlns:m="http://schemas.openxmlformats.org/officeDocument/2006/math" xmlns:v="urn:schemas-microsoft-com:vml" xmlns:wp14="http://schemas.microsoft.com/office/word/2010/wordprocessingDrawing" xmlns:wp="http://schemas.openxmlformats.org/drawingml/2006/wordprocessingDrawing" xmlns:w10="urn:schemas-microsoft-com:office:word" xmlns:w="http://schemas.openxmlformats.org/wordprocessingml/2006/main" xmlns:w14="http://schemas.microsoft.com/office/word/2010/wordml" xmlns:w15="http://schemas.microsoft.com/office/word/2012/wordml" xmlns:w16cid="http://schemas.microsoft.com/office/word/2016/wordml/cid" xmlns:w16se="http://schemas.microsoft.com/office/word/2015/wordml/symex" xmlns:wpg="http://schemas.microsoft.com/office/word/2010/wordprocessingGroup" xmlns:wpi="http://schemas.microsoft.com/office/word/2010/wordprocessingInk" xmlns:wne="http://schemas.microsoft.com/office/word/2006/wordml" xmlns:wps="http://schemas.microsoft.com/office/word/2010/wordprocessingShape" mc:Ignorable="w14 w15 w16se w16cid wp14">
   <w:body>
     <w:p>
       <w:pPr>
@@ -20,18 +20,7 @@
           <w:sz w:val="32"/>
           <w:szCs w:val="20"/>
         </w:rPr>
-        <w:t>Requerimientos func</w:t>
-      </w:r>
-      <w:bookmarkStart w:id="0" w:name="_GoBack"/>
-      <w:bookmarkEnd w:id="0"/>
-      <w:r>
-        <w:rPr>
-          <w:rFonts w:ascii="Arial" w:hAnsi="Arial" w:cs="Arial"/>
-          <w:b/>
-          <w:sz w:val="32"/>
-          <w:szCs w:val="20"/>
-        </w:rPr>
-        <w:t>ionales.</w:t>
+        <w:t>Requerimientos funcionales.</w:t>
       </w:r>
     </w:p>
     <w:p>
@@ -1392,17 +1381,7 @@
                 <w:sz w:val="20"/>
                 <w:szCs w:val="20"/>
               </w:rPr>
-              <w:t xml:space="preserve">Calcular el CIF aplicado para cada </w:t>
-            </w:r>
-            <w:r>
-              <w:rPr>
-                <w:rFonts w:ascii="Arial" w:hAnsi="Arial" w:cs="Arial"/>
-                <w:b/>
-                <w:color w:val="000000"/>
-                <w:sz w:val="20"/>
-                <w:szCs w:val="20"/>
-              </w:rPr>
-              <w:t xml:space="preserve">orden </w:t>
+              <w:t xml:space="preserve">Calcular el CIF aplicado para cada orden </w:t>
             </w:r>
           </w:p>
         </w:tc>
@@ -1475,16 +1454,7 @@
                 <w:sz w:val="20"/>
                 <w:szCs w:val="20"/>
               </w:rPr>
-              <w:t>Per</w:t>
-            </w:r>
-            <w:r>
-              <w:rPr>
-                <w:rFonts w:ascii="Arial" w:hAnsi="Arial" w:cs="Arial"/>
-                <w:color w:val="000000"/>
-                <w:sz w:val="20"/>
-                <w:szCs w:val="20"/>
-              </w:rPr>
-              <w:t>mite calcular el CIF aplicado de cada orden facturada</w:t>
+              <w:t>Permite calcular el CIF aplicado de cada orden facturada</w:t>
             </w:r>
           </w:p>
         </w:tc>
@@ -1644,378 +1614,10 @@
       </w:tr>
     </w:tbl>
     <w:p/>
-    <w:tbl>
-      <w:tblPr>
-        <w:tblW w:w="9840" w:type="dxa"/>
-        <w:jc w:val="center"/>
-        <w:tblBorders>
-          <w:top w:val="single" w:sz="4" w:space="0" w:color="000000"/>
-          <w:left w:val="single" w:sz="4" w:space="0" w:color="000000"/>
-          <w:bottom w:val="single" w:sz="4" w:space="0" w:color="000000"/>
-          <w:right w:val="single" w:sz="4" w:space="0" w:color="000000"/>
-          <w:insideH w:val="single" w:sz="4" w:space="0" w:color="000000"/>
-          <w:insideV w:val="single" w:sz="4" w:space="0" w:color="000000"/>
-        </w:tblBorders>
-        <w:tblLayout w:type="fixed"/>
-        <w:tblLook w:val="04A0" w:firstRow="1" w:lastRow="0" w:firstColumn="1" w:lastColumn="0" w:noHBand="0" w:noVBand="1"/>
-      </w:tblPr>
-      <w:tblGrid>
-        <w:gridCol w:w="1761"/>
-        <w:gridCol w:w="8079"/>
-      </w:tblGrid>
-      <w:tr>
-        <w:trPr>
-          <w:jc w:val="center"/>
-        </w:trPr>
-        <w:tc>
-          <w:tcPr>
-            <w:tcW w:w="1762" w:type="dxa"/>
-            <w:tcBorders>
-              <w:top w:val="single" w:sz="4" w:space="0" w:color="000000"/>
-              <w:left w:val="single" w:sz="4" w:space="0" w:color="000000"/>
-              <w:bottom w:val="single" w:sz="4" w:space="0" w:color="000000"/>
-              <w:right w:val="single" w:sz="4" w:space="0" w:color="000000"/>
-            </w:tcBorders>
-            <w:shd w:val="clear" w:color="auto" w:fill="F3F3F3"/>
-            <w:vAlign w:val="center"/>
-            <w:hideMark/>
-          </w:tcPr>
-          <w:p>
-            <w:pPr>
-              <w:spacing w:after="100"/>
-              <w:rPr>
-                <w:rFonts w:ascii="Arial" w:hAnsi="Arial" w:cs="Arial"/>
-                <w:b/>
-                <w:color w:val="000000"/>
-                <w:sz w:val="20"/>
-                <w:szCs w:val="20"/>
-              </w:rPr>
-            </w:pPr>
-            <w:r>
-              <w:rPr>
-                <w:rFonts w:ascii="Arial" w:hAnsi="Arial" w:cs="Arial"/>
-                <w:b/>
-                <w:color w:val="000000"/>
-                <w:sz w:val="20"/>
-                <w:szCs w:val="20"/>
-              </w:rPr>
-              <w:lastRenderedPageBreak/>
-              <w:t>Nombre</w:t>
-            </w:r>
-          </w:p>
-        </w:tc>
-        <w:tc>
-          <w:tcPr>
-            <w:tcW w:w="8085" w:type="dxa"/>
-            <w:tcBorders>
-              <w:top w:val="single" w:sz="4" w:space="0" w:color="000000"/>
-              <w:left w:val="single" w:sz="4" w:space="0" w:color="000000"/>
-              <w:bottom w:val="single" w:sz="4" w:space="0" w:color="000000"/>
-              <w:right w:val="single" w:sz="4" w:space="0" w:color="000000"/>
-            </w:tcBorders>
-            <w:hideMark/>
-          </w:tcPr>
-          <w:p>
-            <w:pPr>
-              <w:spacing w:after="100"/>
-              <w:rPr>
-                <w:rFonts w:ascii="Arial" w:hAnsi="Arial" w:cs="Arial"/>
-                <w:b/>
-                <w:color w:val="000000"/>
-                <w:sz w:val="20"/>
-                <w:szCs w:val="20"/>
-              </w:rPr>
-            </w:pPr>
-            <w:r>
-              <w:rPr>
-                <w:rFonts w:ascii="Arial" w:hAnsi="Arial" w:cs="Arial"/>
-                <w:b/>
-                <w:color w:val="000000"/>
-                <w:sz w:val="20"/>
-                <w:szCs w:val="20"/>
-              </w:rPr>
-              <w:t>R.# 5</w:t>
-            </w:r>
-            <w:r>
-              <w:rPr>
-                <w:rFonts w:ascii="Arial" w:hAnsi="Arial" w:cs="Arial"/>
-                <w:b/>
-                <w:color w:val="000000"/>
-                <w:sz w:val="20"/>
-                <w:szCs w:val="20"/>
-              </w:rPr>
-              <w:t>.</w:t>
-            </w:r>
-            <w:r>
-              <w:rPr>
-                <w:rFonts w:ascii="Arial" w:hAnsi="Arial" w:cs="Arial"/>
-                <w:b/>
-                <w:color w:val="000000"/>
-                <w:sz w:val="20"/>
-                <w:szCs w:val="20"/>
-              </w:rPr>
-              <w:t xml:space="preserve"> Calcular los costos totales del periodo</w:t>
-            </w:r>
-            <w:r>
-              <w:rPr>
-                <w:rFonts w:ascii="Arial" w:hAnsi="Arial" w:cs="Arial"/>
-                <w:b/>
-                <w:color w:val="000000"/>
-                <w:sz w:val="20"/>
-                <w:szCs w:val="20"/>
-              </w:rPr>
-              <w:t xml:space="preserve"> </w:t>
-            </w:r>
-          </w:p>
-        </w:tc>
-      </w:tr>
-      <w:tr>
-        <w:trPr>
-          <w:jc w:val="center"/>
-        </w:trPr>
-        <w:tc>
-          <w:tcPr>
-            <w:tcW w:w="1762" w:type="dxa"/>
-            <w:tcBorders>
-              <w:top w:val="single" w:sz="4" w:space="0" w:color="000000"/>
-              <w:left w:val="single" w:sz="4" w:space="0" w:color="000000"/>
-              <w:bottom w:val="single" w:sz="4" w:space="0" w:color="000000"/>
-              <w:right w:val="single" w:sz="4" w:space="0" w:color="000000"/>
-            </w:tcBorders>
-            <w:shd w:val="clear" w:color="auto" w:fill="F3F3F3"/>
-            <w:vAlign w:val="center"/>
-            <w:hideMark/>
-          </w:tcPr>
-          <w:p>
-            <w:pPr>
-              <w:spacing w:after="100"/>
-              <w:rPr>
-                <w:rFonts w:ascii="Arial" w:hAnsi="Arial" w:cs="Arial"/>
-                <w:b/>
-                <w:color w:val="000000"/>
-                <w:sz w:val="20"/>
-                <w:szCs w:val="20"/>
-              </w:rPr>
-            </w:pPr>
-            <w:r>
-              <w:rPr>
-                <w:rFonts w:ascii="Arial" w:hAnsi="Arial" w:cs="Arial"/>
-                <w:b/>
-                <w:color w:val="000000"/>
-                <w:sz w:val="20"/>
-                <w:szCs w:val="20"/>
-              </w:rPr>
-              <w:t>Resumen</w:t>
-            </w:r>
-          </w:p>
-        </w:tc>
-        <w:tc>
-          <w:tcPr>
-            <w:tcW w:w="8085" w:type="dxa"/>
-            <w:tcBorders>
-              <w:top w:val="single" w:sz="4" w:space="0" w:color="000000"/>
-              <w:left w:val="single" w:sz="4" w:space="0" w:color="000000"/>
-              <w:bottom w:val="single" w:sz="4" w:space="0" w:color="000000"/>
-              <w:right w:val="single" w:sz="4" w:space="0" w:color="000000"/>
-            </w:tcBorders>
-            <w:hideMark/>
-          </w:tcPr>
-          <w:p>
-            <w:pPr>
-              <w:spacing w:after="100"/>
-              <w:rPr>
-                <w:rFonts w:ascii="Arial" w:hAnsi="Arial" w:cs="Arial"/>
-                <w:color w:val="000000"/>
-                <w:sz w:val="20"/>
-                <w:szCs w:val="20"/>
-              </w:rPr>
-            </w:pPr>
-            <w:r>
-              <w:rPr>
-                <w:rFonts w:ascii="Arial" w:hAnsi="Arial" w:cs="Arial"/>
-                <w:color w:val="000000"/>
-                <w:sz w:val="20"/>
-                <w:szCs w:val="20"/>
-              </w:rPr>
-              <w:t xml:space="preserve">Permite </w:t>
-            </w:r>
-            <w:r>
-              <w:rPr>
-                <w:rFonts w:ascii="Arial" w:hAnsi="Arial" w:cs="Arial"/>
-                <w:color w:val="000000"/>
-                <w:sz w:val="20"/>
-                <w:szCs w:val="20"/>
-              </w:rPr>
-              <w:t>calcular los costos totales del periodo</w:t>
-            </w:r>
-          </w:p>
-        </w:tc>
-      </w:tr>
-      <w:tr>
-        <w:trPr>
-          <w:trHeight w:val="300"/>
-          <w:jc w:val="center"/>
-        </w:trPr>
-        <w:tc>
-          <w:tcPr>
-            <w:tcW w:w="9847" w:type="dxa"/>
-            <w:gridSpan w:val="2"/>
-            <w:tcBorders>
-              <w:top w:val="single" w:sz="4" w:space="0" w:color="000000"/>
-              <w:left w:val="single" w:sz="4" w:space="0" w:color="000000"/>
-              <w:bottom w:val="single" w:sz="4" w:space="0" w:color="000000"/>
-              <w:right w:val="single" w:sz="4" w:space="0" w:color="000000"/>
-            </w:tcBorders>
-            <w:shd w:val="clear" w:color="auto" w:fill="737373"/>
-            <w:vAlign w:val="center"/>
-            <w:hideMark/>
-          </w:tcPr>
-          <w:p>
-            <w:pPr>
-              <w:spacing w:after="100"/>
-              <w:rPr>
-                <w:rFonts w:ascii="Arial" w:hAnsi="Arial" w:cs="Arial"/>
-                <w:b/>
-                <w:color w:val="FFFFFF"/>
-                <w:sz w:val="20"/>
-                <w:szCs w:val="20"/>
-              </w:rPr>
-            </w:pPr>
-            <w:r>
-              <w:rPr>
-                <w:rFonts w:ascii="Arial" w:hAnsi="Arial" w:cs="Arial"/>
-                <w:b/>
-                <w:color w:val="FFFFFF"/>
-                <w:sz w:val="20"/>
-                <w:szCs w:val="20"/>
-              </w:rPr>
-              <w:t>Entradas</w:t>
-            </w:r>
-          </w:p>
-        </w:tc>
-      </w:tr>
-      <w:tr>
-        <w:trPr>
-          <w:jc w:val="center"/>
-        </w:trPr>
-        <w:tc>
-          <w:tcPr>
-            <w:tcW w:w="9847" w:type="dxa"/>
-            <w:gridSpan w:val="2"/>
-            <w:tcBorders>
-              <w:top w:val="single" w:sz="4" w:space="0" w:color="000000"/>
-              <w:left w:val="single" w:sz="4" w:space="0" w:color="000000"/>
-              <w:bottom w:val="single" w:sz="4" w:space="0" w:color="000000"/>
-              <w:right w:val="single" w:sz="4" w:space="0" w:color="000000"/>
-            </w:tcBorders>
-          </w:tcPr>
-          <w:p>
-            <w:pPr>
-              <w:spacing w:after="100"/>
-              <w:rPr>
-                <w:rFonts w:ascii="Arial" w:hAnsi="Arial" w:cs="Arial"/>
-                <w:color w:val="000000"/>
-                <w:sz w:val="20"/>
-                <w:szCs w:val="20"/>
-              </w:rPr>
-            </w:pPr>
-            <w:r>
-              <w:rPr>
-                <w:rFonts w:ascii="Arial" w:hAnsi="Arial" w:cs="Arial"/>
-                <w:color w:val="000000"/>
-                <w:sz w:val="20"/>
-                <w:szCs w:val="20"/>
-              </w:rPr>
-              <w:t>Periodo</w:t>
-            </w:r>
-          </w:p>
-        </w:tc>
-      </w:tr>
-      <w:tr>
-        <w:trPr>
-          <w:trHeight w:val="300"/>
-          <w:jc w:val="center"/>
-        </w:trPr>
-        <w:tc>
-          <w:tcPr>
-            <w:tcW w:w="9847" w:type="dxa"/>
-            <w:gridSpan w:val="2"/>
-            <w:tcBorders>
-              <w:top w:val="single" w:sz="4" w:space="0" w:color="000000"/>
-              <w:left w:val="single" w:sz="4" w:space="0" w:color="000000"/>
-              <w:bottom w:val="single" w:sz="4" w:space="0" w:color="000000"/>
-              <w:right w:val="single" w:sz="4" w:space="0" w:color="000000"/>
-            </w:tcBorders>
-            <w:shd w:val="clear" w:color="auto" w:fill="737373"/>
-            <w:vAlign w:val="center"/>
-            <w:hideMark/>
-          </w:tcPr>
-          <w:p>
-            <w:pPr>
-              <w:spacing w:after="100"/>
-              <w:rPr>
-                <w:rFonts w:ascii="Arial" w:hAnsi="Arial" w:cs="Arial"/>
-                <w:b/>
-                <w:color w:val="FFFFFF"/>
-                <w:sz w:val="20"/>
-                <w:szCs w:val="20"/>
-              </w:rPr>
-            </w:pPr>
-            <w:r>
-              <w:rPr>
-                <w:rFonts w:ascii="Arial" w:hAnsi="Arial" w:cs="Arial"/>
-                <w:b/>
-                <w:color w:val="FFFFFF"/>
-                <w:sz w:val="20"/>
-                <w:szCs w:val="20"/>
-              </w:rPr>
-              <w:t>Resultados</w:t>
-            </w:r>
-          </w:p>
-        </w:tc>
-      </w:tr>
-      <w:tr>
-        <w:trPr>
-          <w:jc w:val="center"/>
-        </w:trPr>
-        <w:tc>
-          <w:tcPr>
-            <w:tcW w:w="9847" w:type="dxa"/>
-            <w:gridSpan w:val="2"/>
-            <w:tcBorders>
-              <w:top w:val="single" w:sz="4" w:space="0" w:color="000000"/>
-              <w:left w:val="single" w:sz="4" w:space="0" w:color="000000"/>
-              <w:bottom w:val="single" w:sz="4" w:space="0" w:color="000000"/>
-              <w:right w:val="single" w:sz="4" w:space="0" w:color="000000"/>
-            </w:tcBorders>
-            <w:hideMark/>
-          </w:tcPr>
-          <w:p>
-            <w:pPr>
-              <w:spacing w:after="100"/>
-              <w:rPr>
-                <w:rFonts w:ascii="Arial" w:hAnsi="Arial" w:cs="Arial"/>
-                <w:color w:val="000000"/>
-                <w:sz w:val="20"/>
-                <w:szCs w:val="20"/>
-                <w:u w:val="single"/>
-                <w:lang w:val="es-ES"/>
-              </w:rPr>
-            </w:pPr>
-            <w:r>
-              <w:rPr>
-                <w:rFonts w:ascii="Arial" w:hAnsi="Arial" w:cs="Arial"/>
-                <w:color w:val="000000"/>
-                <w:sz w:val="20"/>
-                <w:szCs w:val="20"/>
-              </w:rPr>
-              <w:t>El valor total de MD, MOD, CIF y CIF aplicado del periodo</w:t>
-            </w:r>
-          </w:p>
-        </w:tc>
-      </w:tr>
-    </w:tbl>
-    <w:p/>
+    <w:p>
+      <w:bookmarkStart w:id="0" w:name="_GoBack"/>
+      <w:bookmarkEnd w:id="0"/>
+    </w:p>
     <w:sectPr>
       <w:pgSz w:w="12240" w:h="15840"/>
       <w:pgMar w:top="1417" w:right="1701" w:bottom="1417" w:left="1701" w:header="708" w:footer="708" w:gutter="0"/>
@@ -2027,7 +1629,7 @@
 </file>
 
 <file path=word/styles.xml><?xml version="1.0" encoding="utf-8"?>
-<w:styles xmlns:mc="http://schemas.openxmlformats.org/markup-compatibility/2006" xmlns:r="http://schemas.openxmlformats.org/officeDocument/2006/relationships" xmlns:w="http://schemas.openxmlformats.org/wordprocessingml/2006/main" xmlns:w14="http://schemas.microsoft.com/office/word/2010/wordml" xmlns:w15="http://schemas.microsoft.com/office/word/2012/wordml" xmlns:w16se="http://schemas.microsoft.com/office/word/2015/wordml/symex" mc:Ignorable="w14 w15 w16se">
+<w:styles xmlns:mc="http://schemas.openxmlformats.org/markup-compatibility/2006" xmlns:r="http://schemas.openxmlformats.org/officeDocument/2006/relationships" xmlns:w="http://schemas.openxmlformats.org/wordprocessingml/2006/main" xmlns:w14="http://schemas.microsoft.com/office/word/2010/wordml" xmlns:w15="http://schemas.microsoft.com/office/word/2012/wordml" xmlns:w16cid="http://schemas.microsoft.com/office/word/2016/wordml/cid" xmlns:w16se="http://schemas.microsoft.com/office/word/2015/wordml/symex" mc:Ignorable="w14 w15 w16se w16cid">
   <w:docDefaults>
     <w:rPrDefault>
       <w:rPr>
@@ -2043,7 +1645,7 @@
       </w:pPr>
     </w:pPrDefault>
   </w:docDefaults>
-  <w:latentStyles w:defLockedState="0" w:defUIPriority="99" w:defSemiHidden="0" w:defUnhideWhenUsed="0" w:defQFormat="0" w:count="371">
+  <w:latentStyles w:defLockedState="0" w:defUIPriority="99" w:defSemiHidden="0" w:defUnhideWhenUsed="0" w:defQFormat="0" w:count="376">
     <w:lsdException w:name="Normal" w:uiPriority="0" w:qFormat="1"/>
     <w:lsdException w:name="heading 1" w:uiPriority="9" w:qFormat="1"/>
     <w:lsdException w:name="heading 2" w:semiHidden="1" w:uiPriority="9" w:unhideWhenUsed="1" w:qFormat="1"/>
@@ -2149,7 +1751,6 @@
     <w:lsdException w:name="HTML Sample" w:semiHidden="1" w:unhideWhenUsed="1"/>
     <w:lsdException w:name="HTML Typewriter" w:semiHidden="1" w:unhideWhenUsed="1"/>
     <w:lsdException w:name="HTML Variable" w:semiHidden="1" w:unhideWhenUsed="1"/>
-    <w:lsdException w:name="Normal Table" w:semiHidden="1" w:unhideWhenUsed="1"/>
     <w:lsdException w:name="annotation subject" w:semiHidden="1" w:unhideWhenUsed="1"/>
     <w:lsdException w:name="No List" w:semiHidden="1" w:unhideWhenUsed="1"/>
     <w:lsdException w:name="Outline List 1" w:semiHidden="1" w:unhideWhenUsed="1"/>
@@ -2192,11 +1793,8 @@
     <w:lsdException w:name="Table Contemporary" w:semiHidden="1" w:unhideWhenUsed="1"/>
     <w:lsdException w:name="Table Elegant" w:semiHidden="1" w:unhideWhenUsed="1"/>
     <w:lsdException w:name="Table Professional" w:semiHidden="1" w:unhideWhenUsed="1"/>
-    <w:lsdException w:name="Table Subtle 1" w:semiHidden="1" w:unhideWhenUsed="1"/>
     <w:lsdException w:name="Table Subtle 2" w:semiHidden="1" w:unhideWhenUsed="1"/>
     <w:lsdException w:name="Table Web 1" w:semiHidden="1" w:unhideWhenUsed="1"/>
-    <w:lsdException w:name="Table Web 2" w:semiHidden="1" w:unhideWhenUsed="1"/>
-    <w:lsdException w:name="Table Web 3" w:semiHidden="1" w:unhideWhenUsed="1"/>
     <w:lsdException w:name="Balloon Text" w:semiHidden="1" w:unhideWhenUsed="1"/>
     <w:lsdException w:name="Table Grid" w:uiPriority="39"/>
     <w:lsdException w:name="Table Theme" w:semiHidden="1" w:unhideWhenUsed="1"/>
@@ -2415,6 +2013,11 @@
     <w:lsdException w:name="List Table 5 Dark Accent 6" w:uiPriority="50"/>
     <w:lsdException w:name="List Table 6 Colorful Accent 6" w:uiPriority="51"/>
     <w:lsdException w:name="List Table 7 Colorful Accent 6" w:uiPriority="52"/>
+    <w:lsdException w:name="Mention" w:semiHidden="1" w:unhideWhenUsed="1"/>
+    <w:lsdException w:name="Smart Hyperlink" w:semiHidden="1" w:unhideWhenUsed="1"/>
+    <w:lsdException w:name="Hashtag" w:semiHidden="1" w:unhideWhenUsed="1"/>
+    <w:lsdException w:name="Unresolved Mention" w:semiHidden="1" w:unhideWhenUsed="1"/>
+    <w:lsdException w:name="Smart Link" w:semiHidden="1" w:unhideWhenUsed="1"/>
   </w:latentStyles>
   <w:style w:type="paragraph" w:default="1" w:styleId="Normal">
     <w:name w:val="Normal"/>

</xml_diff>